<commit_message>
update RPS - tabel per minggu
</commit_message>
<xml_diff>
--- a/syl/TE201406_-_Metode_Numerik_RPS.docx
+++ b/syl/TE201406_-_Metode_Numerik_RPS.docx
@@ -225,7 +225,9 @@
             <w:noWrap w:val="false"/>
           </w:tcPr>
           <w:p>
-            <w:r/>
+            <w:r>
+              <w:t xml:space="preserve">TE201406</w:t>
+            </w:r>
             <w:r/>
           </w:p>
         </w:tc>
@@ -269,7 +271,7 @@
               <w:jc w:val="center"/>
             </w:pPr>
             <w:r>
-              <w:t xml:space="preserve">2 SKS</w:t>
+              <w:t xml:space="preserve">2 sks</w:t>
             </w:r>
             <w:r/>
           </w:p>
@@ -285,7 +287,9 @@
             <w:pPr>
               <w:jc w:val="center"/>
             </w:pPr>
-            <w:r/>
+            <w:r>
+              <w:t xml:space="preserve">3</w:t>
+            </w:r>
             <w:r/>
           </w:p>
         </w:tc>
@@ -593,6 +597,7 @@
                 <w:ilvl w:val="0"/>
                 <w:numId w:val="12"/>
               </w:numPr>
+              <w:ind w:left="425" w:right="0" w:hanging="425"/>
               <w:spacing w:after="0"/>
               <w:pBdr>
                 <w:left w:val="none" w:color="000000" w:sz="4" w:space="0"/>
@@ -614,6 +619,7 @@
                 <w:ilvl w:val="1"/>
                 <w:numId w:val="12"/>
               </w:numPr>
+              <w:ind w:left="850" w:right="0" w:hanging="425"/>
               <w:spacing w:after="0"/>
               <w:pBdr>
                 <w:left w:val="none" w:color="000000" w:sz="4" w:space="0"/>
@@ -648,6 +654,7 @@
                 <w:ilvl w:val="1"/>
                 <w:numId w:val="12"/>
               </w:numPr>
+              <w:ind w:left="850" w:right="0" w:hanging="425"/>
               <w:spacing w:after="0"/>
               <w:pBdr>
                 <w:left w:val="none" w:color="000000" w:sz="4" w:space="0"/>
@@ -688,6 +695,7 @@
                 <w:ilvl w:val="0"/>
                 <w:numId w:val="12"/>
               </w:numPr>
+              <w:ind w:left="425" w:right="0" w:hanging="425"/>
               <w:spacing w:after="0"/>
               <w:rPr>
                 <w:highlight w:val="none"/>
@@ -715,6 +723,7 @@
                 <w:ilvl w:val="1"/>
                 <w:numId w:val="12"/>
               </w:numPr>
+              <w:ind w:left="850" w:right="0" w:hanging="425"/>
               <w:spacing w:after="0"/>
               <w:rPr>
                 <w:highlight w:val="none"/>
@@ -738,21 +747,18 @@
               </w:rPr>
               <w:t xml:space="preserve">Mampu menerapkan pemikiran logis, kritis, sistematis, dan inovatif </w:t>
             </w:r>
-            <w:r/>
             <w:r>
               <w:rPr>
                 <w:highlight w:val="none"/>
               </w:rPr>
               <w:t xml:space="preserve">dalam konteks pengembangan atau implementasi ilmu </w:t>
             </w:r>
-            <w:r/>
             <w:r>
               <w:rPr>
                 <w:highlight w:val="none"/>
               </w:rPr>
               <w:t xml:space="preserve">pengetahuan dan teknologi yang memperhatikan dan menerapkan </w:t>
             </w:r>
-            <w:r/>
             <w:r>
               <w:rPr>
                 <w:highlight w:val="none"/>
@@ -768,6 +774,7 @@
                 <w:ilvl w:val="1"/>
                 <w:numId w:val="12"/>
               </w:numPr>
+              <w:ind w:left="850" w:right="0" w:hanging="425"/>
               <w:spacing w:after="0"/>
               <w:rPr>
                 <w:highlight w:val="none"/>
@@ -806,6 +813,7 @@
                 <w:ilvl w:val="1"/>
                 <w:numId w:val="12"/>
               </w:numPr>
+              <w:ind w:left="850" w:right="0" w:hanging="425"/>
               <w:spacing w:after="0"/>
               <w:pBdr>
                 <w:left w:val="none" w:color="000000" w:sz="4" w:space="0"/>
@@ -821,37 +829,30 @@
               </w:rPr>
               <w:t xml:space="preserve">Mampu mengambil keputusan secara tepat dalam konteks </w:t>
             </w:r>
+            <w:r>
+              <w:rPr>
+                <w:highlight w:val="none"/>
+              </w:rPr>
+              <w:t xml:space="preserve">penyelesaian masalah di bidang keahliannya, berdasarkan hasil </w:t>
+            </w:r>
+            <w:r>
+              <w:rPr>
+                <w:highlight w:val="none"/>
+              </w:rPr>
+              <w:t xml:space="preserve">analisis informasi dan data. </w:t>
+            </w:r>
+            <w:r>
+              <w:rPr>
+                <w:highlight w:val="none"/>
+              </w:rPr>
+              <w:t xml:space="preserve">(KU.5)</w:t>
+            </w:r>
+            <w:r>
+              <w:rPr>
+                <w:highlight w:val="none"/>
+              </w:rPr>
+            </w:r>
             <w:r/>
-            <w:r>
-              <w:rPr>
-                <w:highlight w:val="none"/>
-              </w:rPr>
-              <w:t xml:space="preserve">penyelesaian masalah di bidang keahliannya, berdasarkan hasil </w:t>
-            </w:r>
-            <w:r/>
-            <w:r>
-              <w:rPr>
-                <w:highlight w:val="none"/>
-              </w:rPr>
-              <w:t xml:space="preserve">analisis informasi dan data. </w:t>
-            </w:r>
-            <w:r>
-              <w:rPr>
-                <w:highlight w:val="none"/>
-              </w:rPr>
-              <w:t xml:space="preserve">(KU.5)</w:t>
-            </w:r>
-            <w:r/>
-            <w:r>
-              <w:rPr>
-                <w:highlight w:val="none"/>
-              </w:rPr>
-            </w:r>
-            <w:r>
-              <w:rPr>
-                <w:highlight w:val="none"/>
-              </w:rPr>
-            </w:r>
           </w:p>
           <w:p>
             <w:pPr>
@@ -860,6 +861,7 @@
                 <w:ilvl w:val="0"/>
                 <w:numId w:val="12"/>
               </w:numPr>
+              <w:ind w:left="425" w:right="0" w:hanging="425"/>
               <w:spacing w:after="0"/>
               <w:rPr>
                 <w:highlight w:val="none"/>
@@ -887,6 +889,7 @@
                 <w:ilvl w:val="1"/>
                 <w:numId w:val="12"/>
               </w:numPr>
+              <w:ind w:left="850" w:right="0" w:hanging="425"/>
               <w:spacing w:after="0"/>
               <w:pBdr>
                 <w:left w:val="none" w:color="000000" w:sz="4" w:space="0"/>
@@ -907,25 +910,17 @@
               </w:rPr>
               <w:t xml:space="preserve">Menguasai dasar teknik komputasi dan teknologi informasi dalam </w:t>
             </w:r>
-            <w:r/>
             <w:r>
               <w:rPr>
                 <w:highlight w:val="none"/>
               </w:rPr>
               <w:t xml:space="preserve">bidang sistem tenaga, sistem pengaturan, elektronika, </w:t>
             </w:r>
-            <w:r/>
             <w:r>
               <w:rPr>
                 <w:highlight w:val="none"/>
               </w:rPr>
               <w:t xml:space="preserve">telekomunikasi, dan sistem komputer. (P.4)</w:t>
-            </w:r>
-            <w:r/>
-            <w:r>
-              <w:rPr>
-                <w:highlight w:val="none"/>
-              </w:rPr>
             </w:r>
             <w:r>
               <w:rPr>
@@ -941,6 +936,7 @@
                 <w:ilvl w:val="0"/>
                 <w:numId w:val="12"/>
               </w:numPr>
+              <w:ind w:left="425" w:right="0" w:hanging="425"/>
               <w:spacing w:after="0"/>
               <w:rPr>
                 <w:highlight w:val="none"/>
@@ -968,6 +964,7 @@
                 <w:ilvl w:val="1"/>
                 <w:numId w:val="12"/>
               </w:numPr>
+              <w:ind w:left="850" w:right="0" w:hanging="425"/>
               <w:spacing w:after="0"/>
               <w:pBdr>
                 <w:left w:val="none" w:color="000000" w:sz="4" w:space="0"/>
@@ -988,36 +985,30 @@
               </w:rPr>
               <w:t xml:space="preserve">Kemampuan memanfaatkan perangkat analisis berbasis teknologi </w:t>
             </w:r>
+            <w:r>
+              <w:rPr>
+                <w:highlight w:val="none"/>
+              </w:rPr>
+              <w:t xml:space="preserve">informasi dan komputasi yang sesuai untuk aktivitas teknik pada </w:t>
+            </w:r>
+            <w:r>
+              <w:rPr>
+                <w:highlight w:val="none"/>
+              </w:rPr>
+              <w:t xml:space="preserve">bidang sistem tenaga, sistem pengaturan, elektronika, </w:t>
+            </w:r>
+            <w:r>
+              <w:rPr>
+                <w:highlight w:val="none"/>
+              </w:rPr>
+              <w:t xml:space="preserve">telekomunikasi dan sistem komputer. (KK.4)</w:t>
+            </w:r>
+            <w:r>
+              <w:rPr>
+                <w:highlight w:val="none"/>
+              </w:rPr>
+            </w:r>
             <w:r/>
-            <w:r>
-              <w:rPr>
-                <w:highlight w:val="none"/>
-              </w:rPr>
-              <w:t xml:space="preserve">informasi dan komputasi yang sesuai untuk aktivitas teknik pada </w:t>
-            </w:r>
-            <w:r/>
-            <w:r>
-              <w:rPr>
-                <w:highlight w:val="none"/>
-              </w:rPr>
-              <w:t xml:space="preserve">bidang sistem tenaga, sistem pengaturan, elektronika, </w:t>
-            </w:r>
-            <w:r>
-              <w:rPr>
-                <w:highlight w:val="none"/>
-              </w:rPr>
-              <w:t xml:space="preserve">telekomunikasi dan sistem komputer. (KK.4)</w:t>
-            </w:r>
-            <w:r>
-              <w:rPr>
-                <w:highlight w:val="none"/>
-              </w:rPr>
-            </w:r>
-            <w:r>
-              <w:rPr>
-                <w:highlight w:val="none"/>
-              </w:rPr>
-            </w:r>
           </w:p>
           <w:p>
             <w:pPr>
@@ -1056,6 +1047,7 @@
                 <w:highlight w:val="none"/>
               </w:rPr>
             </w:r>
+            <w:r/>
           </w:p>
         </w:tc>
       </w:tr>
@@ -1183,14 +1175,12 @@
               </w:rPr>
               <w:t xml:space="preserve">Mahasiswa mampu menghasilkan solusi dari permasalahan matematis berdasarkan metode-metode </w:t>
             </w:r>
-            <w:r/>
             <w:r>
               <w:rPr>
                 <w:color w:val="000000"/>
               </w:rPr>
               <w:t xml:space="preserve">numerik.</w:t>
             </w:r>
-            <w:r/>
             <w:r>
               <w:rPr>
                 <w:color w:val="000000"/>
@@ -1266,44 +1256,33 @@
             <w:r>
               <w:t xml:space="preserve">Hal yang membuat matematika menjadi momok bagi sebagian besar mahasiswa adalah banyaknya rumus </w:t>
             </w:r>
-            <w:r/>
             <w:r>
               <w:t xml:space="preserve">baku yang harus dihafal. Setiap persoalan matematika yang dihadapi selalu diselesaikan dengan suatu </w:t>
             </w:r>
-            <w:r/>
             <w:r>
               <w:t xml:space="preserve">rumus yang sudah baku. Matematika yang awalnya hanya memiliki empat operasi dasar, terlihat lebih </w:t>
             </w:r>
-            <w:r/>
             <w:r>
               <w:t xml:space="preserve">menakutkan ketika berubah menjadi serangkaian rumus dan teorema. Penyelesaian permasalahan </w:t>
             </w:r>
-            <w:r/>
             <w:r>
               <w:t xml:space="preserve">matematika dengan menggunakan rumus dan teorema yang sudah baku ini disebut penyelesaian secara </w:t>
             </w:r>
-            <w:r/>
             <w:r>
               <w:t xml:space="preserve">analitik. Pada mata kuliah ini, mahasiswa akan diajarkan bagaimana menggunakan pendekatan </w:t>
             </w:r>
-            <w:r/>
             <w:r>
               <w:t xml:space="preserve">aproksimasi untuk mencari solusi hanya dengan operasi aritmetika biasa. Metode ini disebut dengan </w:t>
             </w:r>
-            <w:r/>
             <w:r>
               <w:t xml:space="preserve">metode numerik. Di akhir perkuliahan, mahasiswa diharapkan mampu menyelesaikan permasalahan </w:t>
             </w:r>
-            <w:r/>
             <w:r>
               <w:t xml:space="preserve">matematika yang kompleks dan tidak bisa diselesaikan secara analitik, namun bisa diselesaikan dengan </w:t>
             </w:r>
-            <w:r/>
             <w:r>
               <w:t xml:space="preserve">metode numerik.</w:t>
             </w:r>
-            <w:r/>
-            <w:r/>
             <w:r/>
           </w:p>
         </w:tc>
@@ -1493,6 +1472,7 @@
                 <w:highlight w:val="none"/>
               </w:rPr>
             </w:r>
+            <w:r/>
           </w:p>
           <w:p>
             <w:pPr>
@@ -1527,6 +1507,7 @@
                 <w:highlight w:val="none"/>
               </w:rPr>
             </w:r>
+            <w:r/>
           </w:p>
           <w:p>
             <w:pPr>
@@ -1561,6 +1542,7 @@
                 <w:highlight w:val="none"/>
               </w:rPr>
             </w:r>
+            <w:r/>
           </w:p>
           <w:p>
             <w:pPr>
@@ -1769,12 +1751,6 @@
               </w:rPr>
               <w:t xml:space="preserve">Rinaldi, M. (2005). Metode Numerik. Bandung: Informatika Bandung</w:t>
             </w:r>
-            <w:r>
-              <w:rPr>
-                <w:color w:val="000000"/>
-              </w:rPr>
-            </w:r>
-            <w:r/>
             <w:r>
               <w:rPr>
                 <w:color w:val="000000"/>
@@ -1915,14 +1891,12 @@
                 <w:tab w:val="left" w:pos="0" w:leader="none"/>
               </w:tabs>
             </w:pPr>
-            <w:r/>
             <w:r>
               <w:t xml:space="preserve">Kiusalaas, J. (2013). Numerical Methods in Engineering With Python 3. New York: Cambridge </w:t>
             </w:r>
             <w:r>
               <w:t xml:space="preserve">University Press.</w:t>
             </w:r>
-            <w:r/>
             <w:r/>
           </w:p>
           <w:p>
@@ -2019,7 +1993,6 @@
             <w:r>
               <w:t xml:space="preserve">Python IDE (Google Colab, Spyder)</w:t>
             </w:r>
-            <w:r/>
             <w:r/>
           </w:p>
         </w:tc>
@@ -6467,24 +6440,20 @@
               <w:jc w:val="center"/>
               <w:rPr>
                 <w:rFonts w:eastAsia="Quattrocento Sans" w:asciiTheme="majorHAnsi" w:hAnsiTheme="majorHAnsi" w:cstheme="majorHAnsi"/>
-                <w:b/>
+                <w:b w:val="false"/>
               </w:rPr>
             </w:pPr>
             <w:r>
               <w:rPr>
-                <w:rFonts w:eastAsia="Quattrocento Sans" w:asciiTheme="majorHAnsi" w:hAnsiTheme="majorHAnsi" w:cstheme="majorHAnsi"/>
-                <w:b/>
-              </w:rPr>
-              <w:t xml:space="preserve">4</w:t>
-            </w:r>
-            <w:r>
-              <w:rPr>
-                <w:rFonts w:asciiTheme="majorHAnsi" w:hAnsiTheme="majorHAnsi" w:cstheme="majorHAnsi"/>
-              </w:rPr>
-            </w:r>
-            <w:r>
-              <w:rPr>
-                <w:rFonts w:asciiTheme="majorHAnsi" w:hAnsiTheme="majorHAnsi" w:cstheme="majorHAnsi"/>
+                <w:rFonts w:asciiTheme="majorHAnsi" w:hAnsiTheme="majorHAnsi" w:cstheme="majorHAnsi"/>
+                <w:b w:val="false"/>
+              </w:rPr>
+              <w:t xml:space="preserve">1</w:t>
+            </w:r>
+            <w:r>
+              <w:rPr>
+                <w:rFonts w:asciiTheme="majorHAnsi" w:hAnsiTheme="majorHAnsi" w:cstheme="majorHAnsi"/>
+                <w:b w:val="false"/>
               </w:rPr>
             </w:r>
           </w:p>
@@ -6498,26 +6467,23 @@
           </w:tcPr>
           <w:p>
             <w:pPr>
-              <w:jc w:val="center"/>
-              <w:rPr>
-                <w:rFonts w:eastAsia="Quattrocento Sans" w:asciiTheme="majorHAnsi" w:hAnsiTheme="majorHAnsi" w:cstheme="majorHAnsi"/>
-                <w:b/>
+              <w:jc w:val="left"/>
+              <w:rPr>
+                <w:rFonts w:eastAsia="Quattrocento Sans" w:asciiTheme="majorHAnsi" w:hAnsiTheme="majorHAnsi" w:cstheme="majorHAnsi"/>
+                <w:b w:val="false"/>
               </w:rPr>
             </w:pPr>
             <w:r>
               <w:rPr>
-                <w:rFonts w:eastAsia="Quattrocento Sans" w:asciiTheme="majorHAnsi" w:hAnsiTheme="majorHAnsi" w:cstheme="majorHAnsi"/>
-                <w:b/>
-              </w:rPr>
-            </w:r>
-            <w:r>
-              <w:rPr>
-                <w:rFonts w:asciiTheme="majorHAnsi" w:hAnsiTheme="majorHAnsi" w:cstheme="majorHAnsi"/>
-              </w:rPr>
-            </w:r>
-            <w:r>
-              <w:rPr>
-                <w:rFonts w:asciiTheme="majorHAnsi" w:hAnsiTheme="majorHAnsi" w:cstheme="majorHAnsi"/>
+                <w:rFonts w:asciiTheme="majorHAnsi" w:hAnsiTheme="majorHAnsi" w:cstheme="majorHAnsi"/>
+                <w:b w:val="false"/>
+              </w:rPr>
+              <w:t xml:space="preserve">Mahasiswa mampu menentukan</w:t>
+            </w:r>
+            <w:r>
+              <w:rPr>
+                <w:rFonts w:asciiTheme="majorHAnsi" w:hAnsiTheme="majorHAnsi" w:cstheme="majorHAnsi"/>
+                <w:b w:val="false"/>
               </w:rPr>
             </w:r>
           </w:p>
@@ -6534,23 +6500,27 @@
               <w:jc w:val="center"/>
               <w:rPr>
                 <w:rFonts w:eastAsia="Quattrocento Sans" w:asciiTheme="majorHAnsi" w:hAnsiTheme="majorHAnsi" w:cstheme="majorHAnsi"/>
+                <w:b w:val="false"/>
                 <w:bCs/>
               </w:rPr>
             </w:pPr>
             <w:r>
               <w:rPr>
                 <w:rFonts w:eastAsia="Quattrocento Sans" w:asciiTheme="majorHAnsi" w:hAnsiTheme="majorHAnsi" w:cstheme="majorHAnsi"/>
-                <w:bCs/>
-              </w:rPr>
-            </w:r>
-            <w:r>
-              <w:rPr>
-                <w:rFonts w:asciiTheme="majorHAnsi" w:hAnsiTheme="majorHAnsi" w:cstheme="majorHAnsi"/>
-              </w:rPr>
-            </w:r>
-            <w:r>
-              <w:rPr>
-                <w:rFonts w:asciiTheme="majorHAnsi" w:hAnsiTheme="majorHAnsi" w:cstheme="majorHAnsi"/>
+                <w:b w:val="false"/>
+                <w:bCs/>
+              </w:rPr>
+            </w:r>
+            <w:r>
+              <w:rPr>
+                <w:rFonts w:asciiTheme="majorHAnsi" w:hAnsiTheme="majorHAnsi" w:cstheme="majorHAnsi"/>
+                <w:b w:val="false"/>
+              </w:rPr>
+            </w:r>
+            <w:r>
+              <w:rPr>
+                <w:rFonts w:asciiTheme="majorHAnsi" w:hAnsiTheme="majorHAnsi" w:cstheme="majorHAnsi"/>
+                <w:b w:val="false"/>
               </w:rPr>
             </w:r>
           </w:p>
@@ -6567,23 +6537,25 @@
               <w:jc w:val="center"/>
               <w:rPr>
                 <w:rFonts w:eastAsia="Quattrocento Sans" w:asciiTheme="majorHAnsi" w:hAnsiTheme="majorHAnsi" w:cstheme="majorHAnsi"/>
-                <w:b/>
+                <w:b w:val="false"/>
               </w:rPr>
             </w:pPr>
             <w:r>
               <w:rPr>
                 <w:rFonts w:eastAsia="Quattrocento Sans" w:asciiTheme="majorHAnsi" w:hAnsiTheme="majorHAnsi" w:cstheme="majorHAnsi"/>
-                <w:b/>
-              </w:rPr>
-            </w:r>
-            <w:r>
-              <w:rPr>
-                <w:rFonts w:asciiTheme="majorHAnsi" w:hAnsiTheme="majorHAnsi" w:cstheme="majorHAnsi"/>
-              </w:rPr>
-            </w:r>
-            <w:r>
-              <w:rPr>
-                <w:rFonts w:asciiTheme="majorHAnsi" w:hAnsiTheme="majorHAnsi" w:cstheme="majorHAnsi"/>
+                <w:b w:val="false"/>
+              </w:rPr>
+            </w:r>
+            <w:r>
+              <w:rPr>
+                <w:rFonts w:asciiTheme="majorHAnsi" w:hAnsiTheme="majorHAnsi" w:cstheme="majorHAnsi"/>
+                <w:b w:val="false"/>
+              </w:rPr>
+            </w:r>
+            <w:r>
+              <w:rPr>
+                <w:rFonts w:asciiTheme="majorHAnsi" w:hAnsiTheme="majorHAnsi" w:cstheme="majorHAnsi"/>
+                <w:b w:val="false"/>
               </w:rPr>
             </w:r>
           </w:p>
@@ -6600,23 +6572,25 @@
               <w:jc w:val="center"/>
               <w:rPr>
                 <w:rFonts w:eastAsia="Quattrocento Sans" w:asciiTheme="majorHAnsi" w:hAnsiTheme="majorHAnsi" w:cstheme="majorHAnsi"/>
-                <w:b/>
+                <w:b w:val="false"/>
               </w:rPr>
             </w:pPr>
             <w:r>
               <w:rPr>
                 <w:rFonts w:eastAsia="Quattrocento Sans" w:asciiTheme="majorHAnsi" w:hAnsiTheme="majorHAnsi" w:cstheme="majorHAnsi"/>
-                <w:b/>
-              </w:rPr>
-            </w:r>
-            <w:r>
-              <w:rPr>
-                <w:rFonts w:asciiTheme="majorHAnsi" w:hAnsiTheme="majorHAnsi" w:cstheme="majorHAnsi"/>
-              </w:rPr>
-            </w:r>
-            <w:r>
-              <w:rPr>
-                <w:rFonts w:asciiTheme="majorHAnsi" w:hAnsiTheme="majorHAnsi" w:cstheme="majorHAnsi"/>
+                <w:b w:val="false"/>
+              </w:rPr>
+            </w:r>
+            <w:r>
+              <w:rPr>
+                <w:rFonts w:asciiTheme="majorHAnsi" w:hAnsiTheme="majorHAnsi" w:cstheme="majorHAnsi"/>
+                <w:b w:val="false"/>
+              </w:rPr>
+            </w:r>
+            <w:r>
+              <w:rPr>
+                <w:rFonts w:asciiTheme="majorHAnsi" w:hAnsiTheme="majorHAnsi" w:cstheme="majorHAnsi"/>
+                <w:b w:val="false"/>
               </w:rPr>
             </w:r>
           </w:p>
@@ -6633,23 +6607,25 @@
               <w:jc w:val="center"/>
               <w:rPr>
                 <w:rFonts w:eastAsia="Quattrocento Sans" w:asciiTheme="majorHAnsi" w:hAnsiTheme="majorHAnsi" w:cstheme="majorHAnsi"/>
-                <w:b/>
+                <w:b w:val="false"/>
               </w:rPr>
             </w:pPr>
             <w:r>
               <w:rPr>
                 <w:rFonts w:eastAsia="Quattrocento Sans" w:asciiTheme="majorHAnsi" w:hAnsiTheme="majorHAnsi" w:cstheme="majorHAnsi"/>
-                <w:b/>
-              </w:rPr>
-            </w:r>
-            <w:r>
-              <w:rPr>
-                <w:rFonts w:asciiTheme="majorHAnsi" w:hAnsiTheme="majorHAnsi" w:cstheme="majorHAnsi"/>
-              </w:rPr>
-            </w:r>
-            <w:r>
-              <w:rPr>
-                <w:rFonts w:asciiTheme="majorHAnsi" w:hAnsiTheme="majorHAnsi" w:cstheme="majorHAnsi"/>
+                <w:b w:val="false"/>
+              </w:rPr>
+            </w:r>
+            <w:r>
+              <w:rPr>
+                <w:rFonts w:asciiTheme="majorHAnsi" w:hAnsiTheme="majorHAnsi" w:cstheme="majorHAnsi"/>
+                <w:b w:val="false"/>
+              </w:rPr>
+            </w:r>
+            <w:r>
+              <w:rPr>
+                <w:rFonts w:asciiTheme="majorHAnsi" w:hAnsiTheme="majorHAnsi" w:cstheme="majorHAnsi"/>
+                <w:b w:val="false"/>
               </w:rPr>
             </w:r>
           </w:p>
@@ -6666,23 +6642,25 @@
               <w:jc w:val="center"/>
               <w:rPr>
                 <w:rFonts w:eastAsia="Quattrocento Sans" w:asciiTheme="majorHAnsi" w:hAnsiTheme="majorHAnsi" w:cstheme="majorHAnsi"/>
-                <w:b/>
+                <w:b w:val="false"/>
               </w:rPr>
             </w:pPr>
             <w:r>
               <w:rPr>
                 <w:rFonts w:eastAsia="Quattrocento Sans" w:asciiTheme="majorHAnsi" w:hAnsiTheme="majorHAnsi" w:cstheme="majorHAnsi"/>
-                <w:b/>
-              </w:rPr>
-            </w:r>
-            <w:r>
-              <w:rPr>
-                <w:rFonts w:asciiTheme="majorHAnsi" w:hAnsiTheme="majorHAnsi" w:cstheme="majorHAnsi"/>
-              </w:rPr>
-            </w:r>
-            <w:r>
-              <w:rPr>
-                <w:rFonts w:asciiTheme="majorHAnsi" w:hAnsiTheme="majorHAnsi" w:cstheme="majorHAnsi"/>
+                <w:b w:val="false"/>
+              </w:rPr>
+            </w:r>
+            <w:r>
+              <w:rPr>
+                <w:rFonts w:asciiTheme="majorHAnsi" w:hAnsiTheme="majorHAnsi" w:cstheme="majorHAnsi"/>
+                <w:b w:val="false"/>
+              </w:rPr>
+            </w:r>
+            <w:r>
+              <w:rPr>
+                <w:rFonts w:asciiTheme="majorHAnsi" w:hAnsiTheme="majorHAnsi" w:cstheme="majorHAnsi"/>
+                <w:b w:val="false"/>
               </w:rPr>
             </w:r>
           </w:p>
@@ -6699,23 +6677,25 @@
               <w:jc w:val="center"/>
               <w:rPr>
                 <w:rFonts w:eastAsia="Quattrocento Sans" w:asciiTheme="majorHAnsi" w:hAnsiTheme="majorHAnsi" w:cstheme="majorHAnsi"/>
-                <w:b/>
+                <w:b w:val="false"/>
               </w:rPr>
             </w:pPr>
             <w:r>
               <w:rPr>
                 <w:rFonts w:eastAsia="Quattrocento Sans" w:asciiTheme="majorHAnsi" w:hAnsiTheme="majorHAnsi" w:cstheme="majorHAnsi"/>
-                <w:b/>
-              </w:rPr>
-            </w:r>
-            <w:r>
-              <w:rPr>
-                <w:rFonts w:asciiTheme="majorHAnsi" w:hAnsiTheme="majorHAnsi" w:cstheme="majorHAnsi"/>
-              </w:rPr>
-            </w:r>
-            <w:r>
-              <w:rPr>
-                <w:rFonts w:asciiTheme="majorHAnsi" w:hAnsiTheme="majorHAnsi" w:cstheme="majorHAnsi"/>
+                <w:b w:val="false"/>
+              </w:rPr>
+            </w:r>
+            <w:r>
+              <w:rPr>
+                <w:rFonts w:asciiTheme="majorHAnsi" w:hAnsiTheme="majorHAnsi" w:cstheme="majorHAnsi"/>
+                <w:b w:val="false"/>
+              </w:rPr>
+            </w:r>
+            <w:r>
+              <w:rPr>
+                <w:rFonts w:asciiTheme="majorHAnsi" w:hAnsiTheme="majorHAnsi" w:cstheme="majorHAnsi"/>
+                <w:b w:val="false"/>
               </w:rPr>
             </w:r>
           </w:p>
@@ -6732,23 +6712,25 @@
               <w:jc w:val="center"/>
               <w:rPr>
                 <w:rFonts w:eastAsia="Quattrocento Sans" w:asciiTheme="majorHAnsi" w:hAnsiTheme="majorHAnsi" w:cstheme="majorHAnsi"/>
-                <w:b/>
+                <w:b w:val="false"/>
               </w:rPr>
             </w:pPr>
             <w:r>
               <w:rPr>
                 <w:rFonts w:eastAsia="Quattrocento Sans" w:asciiTheme="majorHAnsi" w:hAnsiTheme="majorHAnsi" w:cstheme="majorHAnsi"/>
-                <w:b/>
-              </w:rPr>
-            </w:r>
-            <w:r>
-              <w:rPr>
-                <w:rFonts w:asciiTheme="majorHAnsi" w:hAnsiTheme="majorHAnsi" w:cstheme="majorHAnsi"/>
-              </w:rPr>
-            </w:r>
-            <w:r>
-              <w:rPr>
-                <w:rFonts w:asciiTheme="majorHAnsi" w:hAnsiTheme="majorHAnsi" w:cstheme="majorHAnsi"/>
+                <w:b w:val="false"/>
+              </w:rPr>
+            </w:r>
+            <w:r>
+              <w:rPr>
+                <w:rFonts w:asciiTheme="majorHAnsi" w:hAnsiTheme="majorHAnsi" w:cstheme="majorHAnsi"/>
+                <w:b w:val="false"/>
+              </w:rPr>
+            </w:r>
+            <w:r>
+              <w:rPr>
+                <w:rFonts w:asciiTheme="majorHAnsi" w:hAnsiTheme="majorHAnsi" w:cstheme="majorHAnsi"/>
+                <w:b w:val="false"/>
               </w:rPr>
             </w:r>
           </w:p>
@@ -6765,23 +6747,25 @@
               <w:jc w:val="center"/>
               <w:rPr>
                 <w:rFonts w:eastAsia="Quattrocento Sans" w:asciiTheme="majorHAnsi" w:hAnsiTheme="majorHAnsi" w:cstheme="majorHAnsi"/>
-                <w:b/>
+                <w:b w:val="false"/>
               </w:rPr>
             </w:pPr>
             <w:r>
               <w:rPr>
                 <w:rFonts w:eastAsia="Quattrocento Sans" w:asciiTheme="majorHAnsi" w:hAnsiTheme="majorHAnsi" w:cstheme="majorHAnsi"/>
-                <w:b/>
-              </w:rPr>
-            </w:r>
-            <w:r>
-              <w:rPr>
-                <w:rFonts w:asciiTheme="majorHAnsi" w:hAnsiTheme="majorHAnsi" w:cstheme="majorHAnsi"/>
-              </w:rPr>
-            </w:r>
-            <w:r>
-              <w:rPr>
-                <w:rFonts w:asciiTheme="majorHAnsi" w:hAnsiTheme="majorHAnsi" w:cstheme="majorHAnsi"/>
+                <w:b w:val="false"/>
+              </w:rPr>
+            </w:r>
+            <w:r>
+              <w:rPr>
+                <w:rFonts w:asciiTheme="majorHAnsi" w:hAnsiTheme="majorHAnsi" w:cstheme="majorHAnsi"/>
+                <w:b w:val="false"/>
+              </w:rPr>
+            </w:r>
+            <w:r>
+              <w:rPr>
+                <w:rFonts w:asciiTheme="majorHAnsi" w:hAnsiTheme="majorHAnsi" w:cstheme="majorHAnsi"/>
+                <w:b w:val="false"/>
               </w:rPr>
             </w:r>
           </w:p>
@@ -6804,24 +6788,26 @@
               <w:jc w:val="center"/>
               <w:rPr>
                 <w:rFonts w:eastAsia="Quattrocento Sans" w:asciiTheme="majorHAnsi" w:hAnsiTheme="majorHAnsi" w:cstheme="majorHAnsi"/>
-                <w:b/>
+                <w:b w:val="false"/>
               </w:rPr>
             </w:pPr>
             <w:r>
               <w:rPr>
                 <w:rFonts w:eastAsia="Quattrocento Sans" w:asciiTheme="majorHAnsi" w:hAnsiTheme="majorHAnsi" w:cstheme="majorHAnsi"/>
-                <w:b/>
+                <w:b w:val="false"/>
               </w:rPr>
               <w:t xml:space="preserve">5</w:t>
             </w:r>
             <w:r>
               <w:rPr>
                 <w:rFonts w:asciiTheme="majorHAnsi" w:hAnsiTheme="majorHAnsi" w:cstheme="majorHAnsi"/>
-              </w:rPr>
-            </w:r>
-            <w:r>
-              <w:rPr>
-                <w:rFonts w:asciiTheme="majorHAnsi" w:hAnsiTheme="majorHAnsi" w:cstheme="majorHAnsi"/>
+                <w:b w:val="false"/>
+              </w:rPr>
+            </w:r>
+            <w:r>
+              <w:rPr>
+                <w:rFonts w:asciiTheme="majorHAnsi" w:hAnsiTheme="majorHAnsi" w:cstheme="majorHAnsi"/>
+                <w:b w:val="false"/>
               </w:rPr>
             </w:r>
           </w:p>
@@ -6838,23 +6824,25 @@
               <w:jc w:val="center"/>
               <w:rPr>
                 <w:rFonts w:eastAsia="Quattrocento Sans" w:asciiTheme="majorHAnsi" w:hAnsiTheme="majorHAnsi" w:cstheme="majorHAnsi"/>
-                <w:b/>
+                <w:b w:val="false"/>
               </w:rPr>
             </w:pPr>
             <w:r>
               <w:rPr>
                 <w:rFonts w:eastAsia="Quattrocento Sans" w:asciiTheme="majorHAnsi" w:hAnsiTheme="majorHAnsi" w:cstheme="majorHAnsi"/>
-                <w:b/>
-              </w:rPr>
-            </w:r>
-            <w:r>
-              <w:rPr>
-                <w:rFonts w:asciiTheme="majorHAnsi" w:hAnsiTheme="majorHAnsi" w:cstheme="majorHAnsi"/>
-              </w:rPr>
-            </w:r>
-            <w:r>
-              <w:rPr>
-                <w:rFonts w:asciiTheme="majorHAnsi" w:hAnsiTheme="majorHAnsi" w:cstheme="majorHAnsi"/>
+                <w:b w:val="false"/>
+              </w:rPr>
+            </w:r>
+            <w:r>
+              <w:rPr>
+                <w:rFonts w:asciiTheme="majorHAnsi" w:hAnsiTheme="majorHAnsi" w:cstheme="majorHAnsi"/>
+                <w:b w:val="false"/>
+              </w:rPr>
+            </w:r>
+            <w:r>
+              <w:rPr>
+                <w:rFonts w:asciiTheme="majorHAnsi" w:hAnsiTheme="majorHAnsi" w:cstheme="majorHAnsi"/>
+                <w:b w:val="false"/>
               </w:rPr>
             </w:r>
           </w:p>
@@ -6871,23 +6859,25 @@
               <w:jc w:val="center"/>
               <w:rPr>
                 <w:rFonts w:eastAsia="Quattrocento Sans" w:asciiTheme="majorHAnsi" w:hAnsiTheme="majorHAnsi" w:cstheme="majorHAnsi"/>
-                <w:b/>
+                <w:b w:val="false"/>
               </w:rPr>
             </w:pPr>
             <w:r>
               <w:rPr>
                 <w:rFonts w:eastAsia="Quattrocento Sans" w:asciiTheme="majorHAnsi" w:hAnsiTheme="majorHAnsi" w:cstheme="majorHAnsi"/>
-                <w:b/>
-              </w:rPr>
-            </w:r>
-            <w:r>
-              <w:rPr>
-                <w:rFonts w:asciiTheme="majorHAnsi" w:hAnsiTheme="majorHAnsi" w:cstheme="majorHAnsi"/>
-              </w:rPr>
-            </w:r>
-            <w:r>
-              <w:rPr>
-                <w:rFonts w:asciiTheme="majorHAnsi" w:hAnsiTheme="majorHAnsi" w:cstheme="majorHAnsi"/>
+                <w:b w:val="false"/>
+              </w:rPr>
+            </w:r>
+            <w:r>
+              <w:rPr>
+                <w:rFonts w:asciiTheme="majorHAnsi" w:hAnsiTheme="majorHAnsi" w:cstheme="majorHAnsi"/>
+                <w:b w:val="false"/>
+              </w:rPr>
+            </w:r>
+            <w:r>
+              <w:rPr>
+                <w:rFonts w:asciiTheme="majorHAnsi" w:hAnsiTheme="majorHAnsi" w:cstheme="majorHAnsi"/>
+                <w:b w:val="false"/>
               </w:rPr>
             </w:r>
           </w:p>
@@ -6904,23 +6894,25 @@
               <w:jc w:val="center"/>
               <w:rPr>
                 <w:rFonts w:eastAsia="Quattrocento Sans" w:asciiTheme="majorHAnsi" w:hAnsiTheme="majorHAnsi" w:cstheme="majorHAnsi"/>
-                <w:b/>
+                <w:b w:val="false"/>
               </w:rPr>
             </w:pPr>
             <w:r>
               <w:rPr>
                 <w:rFonts w:eastAsia="Quattrocento Sans" w:asciiTheme="majorHAnsi" w:hAnsiTheme="majorHAnsi" w:cstheme="majorHAnsi"/>
-                <w:b/>
-              </w:rPr>
-            </w:r>
-            <w:r>
-              <w:rPr>
-                <w:rFonts w:asciiTheme="majorHAnsi" w:hAnsiTheme="majorHAnsi" w:cstheme="majorHAnsi"/>
-              </w:rPr>
-            </w:r>
-            <w:r>
-              <w:rPr>
-                <w:rFonts w:asciiTheme="majorHAnsi" w:hAnsiTheme="majorHAnsi" w:cstheme="majorHAnsi"/>
+                <w:b w:val="false"/>
+              </w:rPr>
+            </w:r>
+            <w:r>
+              <w:rPr>
+                <w:rFonts w:asciiTheme="majorHAnsi" w:hAnsiTheme="majorHAnsi" w:cstheme="majorHAnsi"/>
+                <w:b w:val="false"/>
+              </w:rPr>
+            </w:r>
+            <w:r>
+              <w:rPr>
+                <w:rFonts w:asciiTheme="majorHAnsi" w:hAnsiTheme="majorHAnsi" w:cstheme="majorHAnsi"/>
+                <w:b w:val="false"/>
               </w:rPr>
             </w:r>
           </w:p>
@@ -6937,23 +6929,25 @@
               <w:jc w:val="center"/>
               <w:rPr>
                 <w:rFonts w:eastAsia="Quattrocento Sans" w:asciiTheme="majorHAnsi" w:hAnsiTheme="majorHAnsi" w:cstheme="majorHAnsi"/>
-                <w:b/>
+                <w:b w:val="false"/>
               </w:rPr>
             </w:pPr>
             <w:r>
               <w:rPr>
                 <w:rFonts w:eastAsia="Quattrocento Sans" w:asciiTheme="majorHAnsi" w:hAnsiTheme="majorHAnsi" w:cstheme="majorHAnsi"/>
-                <w:b/>
-              </w:rPr>
-            </w:r>
-            <w:r>
-              <w:rPr>
-                <w:rFonts w:asciiTheme="majorHAnsi" w:hAnsiTheme="majorHAnsi" w:cstheme="majorHAnsi"/>
-              </w:rPr>
-            </w:r>
-            <w:r>
-              <w:rPr>
-                <w:rFonts w:asciiTheme="majorHAnsi" w:hAnsiTheme="majorHAnsi" w:cstheme="majorHAnsi"/>
+                <w:b w:val="false"/>
+              </w:rPr>
+            </w:r>
+            <w:r>
+              <w:rPr>
+                <w:rFonts w:asciiTheme="majorHAnsi" w:hAnsiTheme="majorHAnsi" w:cstheme="majorHAnsi"/>
+                <w:b w:val="false"/>
+              </w:rPr>
+            </w:r>
+            <w:r>
+              <w:rPr>
+                <w:rFonts w:asciiTheme="majorHAnsi" w:hAnsiTheme="majorHAnsi" w:cstheme="majorHAnsi"/>
+                <w:b w:val="false"/>
               </w:rPr>
             </w:r>
           </w:p>
@@ -6970,23 +6964,25 @@
               <w:jc w:val="center"/>
               <w:rPr>
                 <w:rFonts w:eastAsia="Quattrocento Sans" w:asciiTheme="majorHAnsi" w:hAnsiTheme="majorHAnsi" w:cstheme="majorHAnsi"/>
-                <w:b/>
+                <w:b w:val="false"/>
               </w:rPr>
             </w:pPr>
             <w:r>
               <w:rPr>
                 <w:rFonts w:eastAsia="Quattrocento Sans" w:asciiTheme="majorHAnsi" w:hAnsiTheme="majorHAnsi" w:cstheme="majorHAnsi"/>
-                <w:b/>
-              </w:rPr>
-            </w:r>
-            <w:r>
-              <w:rPr>
-                <w:rFonts w:asciiTheme="majorHAnsi" w:hAnsiTheme="majorHAnsi" w:cstheme="majorHAnsi"/>
-              </w:rPr>
-            </w:r>
-            <w:r>
-              <w:rPr>
-                <w:rFonts w:asciiTheme="majorHAnsi" w:hAnsiTheme="majorHAnsi" w:cstheme="majorHAnsi"/>
+                <w:b w:val="false"/>
+              </w:rPr>
+            </w:r>
+            <w:r>
+              <w:rPr>
+                <w:rFonts w:asciiTheme="majorHAnsi" w:hAnsiTheme="majorHAnsi" w:cstheme="majorHAnsi"/>
+                <w:b w:val="false"/>
+              </w:rPr>
+            </w:r>
+            <w:r>
+              <w:rPr>
+                <w:rFonts w:asciiTheme="majorHAnsi" w:hAnsiTheme="majorHAnsi" w:cstheme="majorHAnsi"/>
+                <w:b w:val="false"/>
               </w:rPr>
             </w:r>
           </w:p>
@@ -7003,23 +6999,25 @@
               <w:jc w:val="center"/>
               <w:rPr>
                 <w:rFonts w:eastAsia="Quattrocento Sans" w:asciiTheme="majorHAnsi" w:hAnsiTheme="majorHAnsi" w:cstheme="majorHAnsi"/>
-                <w:b/>
+                <w:b w:val="false"/>
               </w:rPr>
             </w:pPr>
             <w:r>
               <w:rPr>
                 <w:rFonts w:eastAsia="Quattrocento Sans" w:asciiTheme="majorHAnsi" w:hAnsiTheme="majorHAnsi" w:cstheme="majorHAnsi"/>
-                <w:b/>
-              </w:rPr>
-            </w:r>
-            <w:r>
-              <w:rPr>
-                <w:rFonts w:asciiTheme="majorHAnsi" w:hAnsiTheme="majorHAnsi" w:cstheme="majorHAnsi"/>
-              </w:rPr>
-            </w:r>
-            <w:r>
-              <w:rPr>
-                <w:rFonts w:asciiTheme="majorHAnsi" w:hAnsiTheme="majorHAnsi" w:cstheme="majorHAnsi"/>
+                <w:b w:val="false"/>
+              </w:rPr>
+            </w:r>
+            <w:r>
+              <w:rPr>
+                <w:rFonts w:asciiTheme="majorHAnsi" w:hAnsiTheme="majorHAnsi" w:cstheme="majorHAnsi"/>
+                <w:b w:val="false"/>
+              </w:rPr>
+            </w:r>
+            <w:r>
+              <w:rPr>
+                <w:rFonts w:asciiTheme="majorHAnsi" w:hAnsiTheme="majorHAnsi" w:cstheme="majorHAnsi"/>
+                <w:b w:val="false"/>
               </w:rPr>
             </w:r>
           </w:p>
@@ -7036,23 +7034,25 @@
               <w:jc w:val="center"/>
               <w:rPr>
                 <w:rFonts w:eastAsia="Quattrocento Sans" w:asciiTheme="majorHAnsi" w:hAnsiTheme="majorHAnsi" w:cstheme="majorHAnsi"/>
-                <w:b/>
+                <w:b w:val="false"/>
               </w:rPr>
             </w:pPr>
             <w:r>
               <w:rPr>
                 <w:rFonts w:eastAsia="Quattrocento Sans" w:asciiTheme="majorHAnsi" w:hAnsiTheme="majorHAnsi" w:cstheme="majorHAnsi"/>
-                <w:b/>
-              </w:rPr>
-            </w:r>
-            <w:r>
-              <w:rPr>
-                <w:rFonts w:asciiTheme="majorHAnsi" w:hAnsiTheme="majorHAnsi" w:cstheme="majorHAnsi"/>
-              </w:rPr>
-            </w:r>
-            <w:r>
-              <w:rPr>
-                <w:rFonts w:asciiTheme="majorHAnsi" w:hAnsiTheme="majorHAnsi" w:cstheme="majorHAnsi"/>
+                <w:b w:val="false"/>
+              </w:rPr>
+            </w:r>
+            <w:r>
+              <w:rPr>
+                <w:rFonts w:asciiTheme="majorHAnsi" w:hAnsiTheme="majorHAnsi" w:cstheme="majorHAnsi"/>
+                <w:b w:val="false"/>
+              </w:rPr>
+            </w:r>
+            <w:r>
+              <w:rPr>
+                <w:rFonts w:asciiTheme="majorHAnsi" w:hAnsiTheme="majorHAnsi" w:cstheme="majorHAnsi"/>
+                <w:b w:val="false"/>
               </w:rPr>
             </w:r>
           </w:p>
@@ -7069,23 +7069,25 @@
               <w:jc w:val="center"/>
               <w:rPr>
                 <w:rFonts w:eastAsia="Quattrocento Sans" w:asciiTheme="majorHAnsi" w:hAnsiTheme="majorHAnsi" w:cstheme="majorHAnsi"/>
-                <w:b/>
+                <w:b w:val="false"/>
               </w:rPr>
             </w:pPr>
             <w:r>
               <w:rPr>
                 <w:rFonts w:eastAsia="Quattrocento Sans" w:asciiTheme="majorHAnsi" w:hAnsiTheme="majorHAnsi" w:cstheme="majorHAnsi"/>
-                <w:b/>
-              </w:rPr>
-            </w:r>
-            <w:r>
-              <w:rPr>
-                <w:rFonts w:asciiTheme="majorHAnsi" w:hAnsiTheme="majorHAnsi" w:cstheme="majorHAnsi"/>
-              </w:rPr>
-            </w:r>
-            <w:r>
-              <w:rPr>
-                <w:rFonts w:asciiTheme="majorHAnsi" w:hAnsiTheme="majorHAnsi" w:cstheme="majorHAnsi"/>
+                <w:b w:val="false"/>
+              </w:rPr>
+            </w:r>
+            <w:r>
+              <w:rPr>
+                <w:rFonts w:asciiTheme="majorHAnsi" w:hAnsiTheme="majorHAnsi" w:cstheme="majorHAnsi"/>
+                <w:b w:val="false"/>
+              </w:rPr>
+            </w:r>
+            <w:r>
+              <w:rPr>
+                <w:rFonts w:asciiTheme="majorHAnsi" w:hAnsiTheme="majorHAnsi" w:cstheme="majorHAnsi"/>
+                <w:b w:val="false"/>
               </w:rPr>
             </w:r>
           </w:p>
@@ -7102,23 +7104,25 @@
               <w:jc w:val="center"/>
               <w:rPr>
                 <w:rFonts w:eastAsia="Quattrocento Sans" w:asciiTheme="majorHAnsi" w:hAnsiTheme="majorHAnsi" w:cstheme="majorHAnsi"/>
-                <w:b/>
+                <w:b w:val="false"/>
               </w:rPr>
             </w:pPr>
             <w:r>
               <w:rPr>
                 <w:rFonts w:eastAsia="Quattrocento Sans" w:asciiTheme="majorHAnsi" w:hAnsiTheme="majorHAnsi" w:cstheme="majorHAnsi"/>
-                <w:b/>
-              </w:rPr>
-            </w:r>
-            <w:r>
-              <w:rPr>
-                <w:rFonts w:asciiTheme="majorHAnsi" w:hAnsiTheme="majorHAnsi" w:cstheme="majorHAnsi"/>
-              </w:rPr>
-            </w:r>
-            <w:r>
-              <w:rPr>
-                <w:rFonts w:asciiTheme="majorHAnsi" w:hAnsiTheme="majorHAnsi" w:cstheme="majorHAnsi"/>
+                <w:b w:val="false"/>
+              </w:rPr>
+            </w:r>
+            <w:r>
+              <w:rPr>
+                <w:rFonts w:asciiTheme="majorHAnsi" w:hAnsiTheme="majorHAnsi" w:cstheme="majorHAnsi"/>
+                <w:b w:val="false"/>
+              </w:rPr>
+            </w:r>
+            <w:r>
+              <w:rPr>
+                <w:rFonts w:asciiTheme="majorHAnsi" w:hAnsiTheme="majorHAnsi" w:cstheme="majorHAnsi"/>
+                <w:b w:val="false"/>
               </w:rPr>
             </w:r>
           </w:p>
@@ -7141,24 +7145,26 @@
               <w:jc w:val="center"/>
               <w:rPr>
                 <w:rFonts w:eastAsia="Quattrocento Sans" w:asciiTheme="majorHAnsi" w:hAnsiTheme="majorHAnsi" w:cstheme="majorHAnsi"/>
-                <w:b/>
+                <w:b w:val="false"/>
               </w:rPr>
             </w:pPr>
             <w:r>
               <w:rPr>
                 <w:rFonts w:eastAsia="Quattrocento Sans" w:asciiTheme="majorHAnsi" w:hAnsiTheme="majorHAnsi" w:cstheme="majorHAnsi"/>
-                <w:b/>
+                <w:b w:val="false"/>
               </w:rPr>
               <w:t xml:space="preserve">6</w:t>
             </w:r>
             <w:r>
               <w:rPr>
                 <w:rFonts w:asciiTheme="majorHAnsi" w:hAnsiTheme="majorHAnsi" w:cstheme="majorHAnsi"/>
-              </w:rPr>
-            </w:r>
-            <w:r>
-              <w:rPr>
-                <w:rFonts w:asciiTheme="majorHAnsi" w:hAnsiTheme="majorHAnsi" w:cstheme="majorHAnsi"/>
+                <w:b w:val="false"/>
+              </w:rPr>
+            </w:r>
+            <w:r>
+              <w:rPr>
+                <w:rFonts w:asciiTheme="majorHAnsi" w:hAnsiTheme="majorHAnsi" w:cstheme="majorHAnsi"/>
+                <w:b w:val="false"/>
               </w:rPr>
             </w:r>
           </w:p>
@@ -7175,23 +7181,25 @@
               <w:jc w:val="center"/>
               <w:rPr>
                 <w:rFonts w:eastAsia="Quattrocento Sans" w:asciiTheme="majorHAnsi" w:hAnsiTheme="majorHAnsi" w:cstheme="majorHAnsi"/>
-                <w:b/>
+                <w:b w:val="false"/>
               </w:rPr>
             </w:pPr>
             <w:r>
               <w:rPr>
                 <w:rFonts w:eastAsia="Quattrocento Sans" w:asciiTheme="majorHAnsi" w:hAnsiTheme="majorHAnsi" w:cstheme="majorHAnsi"/>
-                <w:b/>
-              </w:rPr>
-            </w:r>
-            <w:r>
-              <w:rPr>
-                <w:rFonts w:asciiTheme="majorHAnsi" w:hAnsiTheme="majorHAnsi" w:cstheme="majorHAnsi"/>
-              </w:rPr>
-            </w:r>
-            <w:r>
-              <w:rPr>
-                <w:rFonts w:asciiTheme="majorHAnsi" w:hAnsiTheme="majorHAnsi" w:cstheme="majorHAnsi"/>
+                <w:b w:val="false"/>
+              </w:rPr>
+            </w:r>
+            <w:r>
+              <w:rPr>
+                <w:rFonts w:asciiTheme="majorHAnsi" w:hAnsiTheme="majorHAnsi" w:cstheme="majorHAnsi"/>
+                <w:b w:val="false"/>
+              </w:rPr>
+            </w:r>
+            <w:r>
+              <w:rPr>
+                <w:rFonts w:asciiTheme="majorHAnsi" w:hAnsiTheme="majorHAnsi" w:cstheme="majorHAnsi"/>
+                <w:b w:val="false"/>
               </w:rPr>
             </w:r>
           </w:p>
@@ -7208,23 +7216,25 @@
               <w:jc w:val="center"/>
               <w:rPr>
                 <w:rFonts w:eastAsia="Quattrocento Sans" w:asciiTheme="majorHAnsi" w:hAnsiTheme="majorHAnsi" w:cstheme="majorHAnsi"/>
-                <w:b/>
+                <w:b w:val="false"/>
               </w:rPr>
             </w:pPr>
             <w:r>
               <w:rPr>
                 <w:rFonts w:eastAsia="Quattrocento Sans" w:asciiTheme="majorHAnsi" w:hAnsiTheme="majorHAnsi" w:cstheme="majorHAnsi"/>
-                <w:b/>
-              </w:rPr>
-            </w:r>
-            <w:r>
-              <w:rPr>
-                <w:rFonts w:asciiTheme="majorHAnsi" w:hAnsiTheme="majorHAnsi" w:cstheme="majorHAnsi"/>
-              </w:rPr>
-            </w:r>
-            <w:r>
-              <w:rPr>
-                <w:rFonts w:asciiTheme="majorHAnsi" w:hAnsiTheme="majorHAnsi" w:cstheme="majorHAnsi"/>
+                <w:b w:val="false"/>
+              </w:rPr>
+            </w:r>
+            <w:r>
+              <w:rPr>
+                <w:rFonts w:asciiTheme="majorHAnsi" w:hAnsiTheme="majorHAnsi" w:cstheme="majorHAnsi"/>
+                <w:b w:val="false"/>
+              </w:rPr>
+            </w:r>
+            <w:r>
+              <w:rPr>
+                <w:rFonts w:asciiTheme="majorHAnsi" w:hAnsiTheme="majorHAnsi" w:cstheme="majorHAnsi"/>
+                <w:b w:val="false"/>
               </w:rPr>
             </w:r>
           </w:p>
@@ -7241,23 +7251,25 @@
               <w:jc w:val="center"/>
               <w:rPr>
                 <w:rFonts w:eastAsia="Quattrocento Sans" w:asciiTheme="majorHAnsi" w:hAnsiTheme="majorHAnsi" w:cstheme="majorHAnsi"/>
-                <w:b/>
+                <w:b w:val="false"/>
               </w:rPr>
             </w:pPr>
             <w:r>
               <w:rPr>
                 <w:rFonts w:eastAsia="Quattrocento Sans" w:asciiTheme="majorHAnsi" w:hAnsiTheme="majorHAnsi" w:cstheme="majorHAnsi"/>
-                <w:b/>
-              </w:rPr>
-            </w:r>
-            <w:r>
-              <w:rPr>
-                <w:rFonts w:asciiTheme="majorHAnsi" w:hAnsiTheme="majorHAnsi" w:cstheme="majorHAnsi"/>
-              </w:rPr>
-            </w:r>
-            <w:r>
-              <w:rPr>
-                <w:rFonts w:asciiTheme="majorHAnsi" w:hAnsiTheme="majorHAnsi" w:cstheme="majorHAnsi"/>
+                <w:b w:val="false"/>
+              </w:rPr>
+            </w:r>
+            <w:r>
+              <w:rPr>
+                <w:rFonts w:asciiTheme="majorHAnsi" w:hAnsiTheme="majorHAnsi" w:cstheme="majorHAnsi"/>
+                <w:b w:val="false"/>
+              </w:rPr>
+            </w:r>
+            <w:r>
+              <w:rPr>
+                <w:rFonts w:asciiTheme="majorHAnsi" w:hAnsiTheme="majorHAnsi" w:cstheme="majorHAnsi"/>
+                <w:b w:val="false"/>
               </w:rPr>
             </w:r>
           </w:p>
@@ -7274,23 +7286,25 @@
               <w:jc w:val="center"/>
               <w:rPr>
                 <w:rFonts w:eastAsia="Quattrocento Sans" w:asciiTheme="majorHAnsi" w:hAnsiTheme="majorHAnsi" w:cstheme="majorHAnsi"/>
-                <w:b/>
+                <w:b w:val="false"/>
               </w:rPr>
             </w:pPr>
             <w:r>
               <w:rPr>
                 <w:rFonts w:eastAsia="Quattrocento Sans" w:asciiTheme="majorHAnsi" w:hAnsiTheme="majorHAnsi" w:cstheme="majorHAnsi"/>
-                <w:b/>
-              </w:rPr>
-            </w:r>
-            <w:r>
-              <w:rPr>
-                <w:rFonts w:asciiTheme="majorHAnsi" w:hAnsiTheme="majorHAnsi" w:cstheme="majorHAnsi"/>
-              </w:rPr>
-            </w:r>
-            <w:r>
-              <w:rPr>
-                <w:rFonts w:asciiTheme="majorHAnsi" w:hAnsiTheme="majorHAnsi" w:cstheme="majorHAnsi"/>
+                <w:b w:val="false"/>
+              </w:rPr>
+            </w:r>
+            <w:r>
+              <w:rPr>
+                <w:rFonts w:asciiTheme="majorHAnsi" w:hAnsiTheme="majorHAnsi" w:cstheme="majorHAnsi"/>
+                <w:b w:val="false"/>
+              </w:rPr>
+            </w:r>
+            <w:r>
+              <w:rPr>
+                <w:rFonts w:asciiTheme="majorHAnsi" w:hAnsiTheme="majorHAnsi" w:cstheme="majorHAnsi"/>
+                <w:b w:val="false"/>
               </w:rPr>
             </w:r>
           </w:p>
@@ -7307,23 +7321,25 @@
               <w:jc w:val="center"/>
               <w:rPr>
                 <w:rFonts w:eastAsia="Quattrocento Sans" w:asciiTheme="majorHAnsi" w:hAnsiTheme="majorHAnsi" w:cstheme="majorHAnsi"/>
-                <w:b/>
+                <w:b w:val="false"/>
               </w:rPr>
             </w:pPr>
             <w:r>
               <w:rPr>
                 <w:rFonts w:eastAsia="Quattrocento Sans" w:asciiTheme="majorHAnsi" w:hAnsiTheme="majorHAnsi" w:cstheme="majorHAnsi"/>
-                <w:b/>
-              </w:rPr>
-            </w:r>
-            <w:r>
-              <w:rPr>
-                <w:rFonts w:asciiTheme="majorHAnsi" w:hAnsiTheme="majorHAnsi" w:cstheme="majorHAnsi"/>
-              </w:rPr>
-            </w:r>
-            <w:r>
-              <w:rPr>
-                <w:rFonts w:asciiTheme="majorHAnsi" w:hAnsiTheme="majorHAnsi" w:cstheme="majorHAnsi"/>
+                <w:b w:val="false"/>
+              </w:rPr>
+            </w:r>
+            <w:r>
+              <w:rPr>
+                <w:rFonts w:asciiTheme="majorHAnsi" w:hAnsiTheme="majorHAnsi" w:cstheme="majorHAnsi"/>
+                <w:b w:val="false"/>
+              </w:rPr>
+            </w:r>
+            <w:r>
+              <w:rPr>
+                <w:rFonts w:asciiTheme="majorHAnsi" w:hAnsiTheme="majorHAnsi" w:cstheme="majorHAnsi"/>
+                <w:b w:val="false"/>
               </w:rPr>
             </w:r>
           </w:p>
@@ -7340,23 +7356,25 @@
               <w:jc w:val="center"/>
               <w:rPr>
                 <w:rFonts w:eastAsia="Quattrocento Sans" w:asciiTheme="majorHAnsi" w:hAnsiTheme="majorHAnsi" w:cstheme="majorHAnsi"/>
-                <w:b/>
+                <w:b w:val="false"/>
               </w:rPr>
             </w:pPr>
             <w:r>
               <w:rPr>
                 <w:rFonts w:eastAsia="Quattrocento Sans" w:asciiTheme="majorHAnsi" w:hAnsiTheme="majorHAnsi" w:cstheme="majorHAnsi"/>
-                <w:b/>
-              </w:rPr>
-            </w:r>
-            <w:r>
-              <w:rPr>
-                <w:rFonts w:asciiTheme="majorHAnsi" w:hAnsiTheme="majorHAnsi" w:cstheme="majorHAnsi"/>
-              </w:rPr>
-            </w:r>
-            <w:r>
-              <w:rPr>
-                <w:rFonts w:asciiTheme="majorHAnsi" w:hAnsiTheme="majorHAnsi" w:cstheme="majorHAnsi"/>
+                <w:b w:val="false"/>
+              </w:rPr>
+            </w:r>
+            <w:r>
+              <w:rPr>
+                <w:rFonts w:asciiTheme="majorHAnsi" w:hAnsiTheme="majorHAnsi" w:cstheme="majorHAnsi"/>
+                <w:b w:val="false"/>
+              </w:rPr>
+            </w:r>
+            <w:r>
+              <w:rPr>
+                <w:rFonts w:asciiTheme="majorHAnsi" w:hAnsiTheme="majorHAnsi" w:cstheme="majorHAnsi"/>
+                <w:b w:val="false"/>
               </w:rPr>
             </w:r>
           </w:p>
@@ -7373,23 +7391,25 @@
               <w:jc w:val="center"/>
               <w:rPr>
                 <w:rFonts w:eastAsia="Quattrocento Sans" w:asciiTheme="majorHAnsi" w:hAnsiTheme="majorHAnsi" w:cstheme="majorHAnsi"/>
-                <w:b/>
+                <w:b w:val="false"/>
               </w:rPr>
             </w:pPr>
             <w:r>
               <w:rPr>
                 <w:rFonts w:eastAsia="Quattrocento Sans" w:asciiTheme="majorHAnsi" w:hAnsiTheme="majorHAnsi" w:cstheme="majorHAnsi"/>
-                <w:b/>
-              </w:rPr>
-            </w:r>
-            <w:r>
-              <w:rPr>
-                <w:rFonts w:asciiTheme="majorHAnsi" w:hAnsiTheme="majorHAnsi" w:cstheme="majorHAnsi"/>
-              </w:rPr>
-            </w:r>
-            <w:r>
-              <w:rPr>
-                <w:rFonts w:asciiTheme="majorHAnsi" w:hAnsiTheme="majorHAnsi" w:cstheme="majorHAnsi"/>
+                <w:b w:val="false"/>
+              </w:rPr>
+            </w:r>
+            <w:r>
+              <w:rPr>
+                <w:rFonts w:asciiTheme="majorHAnsi" w:hAnsiTheme="majorHAnsi" w:cstheme="majorHAnsi"/>
+                <w:b w:val="false"/>
+              </w:rPr>
+            </w:r>
+            <w:r>
+              <w:rPr>
+                <w:rFonts w:asciiTheme="majorHAnsi" w:hAnsiTheme="majorHAnsi" w:cstheme="majorHAnsi"/>
+                <w:b w:val="false"/>
               </w:rPr>
             </w:r>
           </w:p>
@@ -7406,23 +7426,25 @@
               <w:jc w:val="center"/>
               <w:rPr>
                 <w:rFonts w:eastAsia="Quattrocento Sans" w:asciiTheme="majorHAnsi" w:hAnsiTheme="majorHAnsi" w:cstheme="majorHAnsi"/>
-                <w:b/>
+                <w:b w:val="false"/>
               </w:rPr>
             </w:pPr>
             <w:r>
               <w:rPr>
                 <w:rFonts w:eastAsia="Quattrocento Sans" w:asciiTheme="majorHAnsi" w:hAnsiTheme="majorHAnsi" w:cstheme="majorHAnsi"/>
-                <w:b/>
-              </w:rPr>
-            </w:r>
-            <w:r>
-              <w:rPr>
-                <w:rFonts w:asciiTheme="majorHAnsi" w:hAnsiTheme="majorHAnsi" w:cstheme="majorHAnsi"/>
-              </w:rPr>
-            </w:r>
-            <w:r>
-              <w:rPr>
-                <w:rFonts w:asciiTheme="majorHAnsi" w:hAnsiTheme="majorHAnsi" w:cstheme="majorHAnsi"/>
+                <w:b w:val="false"/>
+              </w:rPr>
+            </w:r>
+            <w:r>
+              <w:rPr>
+                <w:rFonts w:asciiTheme="majorHAnsi" w:hAnsiTheme="majorHAnsi" w:cstheme="majorHAnsi"/>
+                <w:b w:val="false"/>
+              </w:rPr>
+            </w:r>
+            <w:r>
+              <w:rPr>
+                <w:rFonts w:asciiTheme="majorHAnsi" w:hAnsiTheme="majorHAnsi" w:cstheme="majorHAnsi"/>
+                <w:b w:val="false"/>
               </w:rPr>
             </w:r>
           </w:p>
@@ -7439,23 +7461,25 @@
               <w:jc w:val="center"/>
               <w:rPr>
                 <w:rFonts w:eastAsia="Quattrocento Sans" w:asciiTheme="majorHAnsi" w:hAnsiTheme="majorHAnsi" w:cstheme="majorHAnsi"/>
-                <w:b/>
+                <w:b w:val="false"/>
               </w:rPr>
             </w:pPr>
             <w:r>
               <w:rPr>
                 <w:rFonts w:eastAsia="Quattrocento Sans" w:asciiTheme="majorHAnsi" w:hAnsiTheme="majorHAnsi" w:cstheme="majorHAnsi"/>
-                <w:b/>
-              </w:rPr>
-            </w:r>
-            <w:r>
-              <w:rPr>
-                <w:rFonts w:asciiTheme="majorHAnsi" w:hAnsiTheme="majorHAnsi" w:cstheme="majorHAnsi"/>
-              </w:rPr>
-            </w:r>
-            <w:r>
-              <w:rPr>
-                <w:rFonts w:asciiTheme="majorHAnsi" w:hAnsiTheme="majorHAnsi" w:cstheme="majorHAnsi"/>
+                <w:b w:val="false"/>
+              </w:rPr>
+            </w:r>
+            <w:r>
+              <w:rPr>
+                <w:rFonts w:asciiTheme="majorHAnsi" w:hAnsiTheme="majorHAnsi" w:cstheme="majorHAnsi"/>
+                <w:b w:val="false"/>
+              </w:rPr>
+            </w:r>
+            <w:r>
+              <w:rPr>
+                <w:rFonts w:asciiTheme="majorHAnsi" w:hAnsiTheme="majorHAnsi" w:cstheme="majorHAnsi"/>
+                <w:b w:val="false"/>
               </w:rPr>
             </w:r>
           </w:p>
@@ -7478,24 +7502,26 @@
               <w:jc w:val="center"/>
               <w:rPr>
                 <w:rFonts w:eastAsia="Quattrocento Sans" w:asciiTheme="majorHAnsi" w:hAnsiTheme="majorHAnsi" w:cstheme="majorHAnsi"/>
-                <w:b/>
+                <w:b w:val="false"/>
               </w:rPr>
             </w:pPr>
             <w:r>
               <w:rPr>
                 <w:rFonts w:eastAsia="Quattrocento Sans" w:asciiTheme="majorHAnsi" w:hAnsiTheme="majorHAnsi" w:cstheme="majorHAnsi"/>
-                <w:b/>
+                <w:b w:val="false"/>
               </w:rPr>
               <w:t xml:space="preserve">7</w:t>
             </w:r>
             <w:r>
               <w:rPr>
                 <w:rFonts w:asciiTheme="majorHAnsi" w:hAnsiTheme="majorHAnsi" w:cstheme="majorHAnsi"/>
-              </w:rPr>
-            </w:r>
-            <w:r>
-              <w:rPr>
-                <w:rFonts w:asciiTheme="majorHAnsi" w:hAnsiTheme="majorHAnsi" w:cstheme="majorHAnsi"/>
+                <w:b w:val="false"/>
+              </w:rPr>
+            </w:r>
+            <w:r>
+              <w:rPr>
+                <w:rFonts w:asciiTheme="majorHAnsi" w:hAnsiTheme="majorHAnsi" w:cstheme="majorHAnsi"/>
+                <w:b w:val="false"/>
               </w:rPr>
             </w:r>
           </w:p>
@@ -7512,23 +7538,25 @@
               <w:jc w:val="center"/>
               <w:rPr>
                 <w:rFonts w:eastAsia="Quattrocento Sans" w:asciiTheme="majorHAnsi" w:hAnsiTheme="majorHAnsi" w:cstheme="majorHAnsi"/>
-                <w:b/>
+                <w:b w:val="false"/>
               </w:rPr>
             </w:pPr>
             <w:r>
               <w:rPr>
                 <w:rFonts w:eastAsia="Quattrocento Sans" w:asciiTheme="majorHAnsi" w:hAnsiTheme="majorHAnsi" w:cstheme="majorHAnsi"/>
-                <w:b/>
-              </w:rPr>
-            </w:r>
-            <w:r>
-              <w:rPr>
-                <w:rFonts w:asciiTheme="majorHAnsi" w:hAnsiTheme="majorHAnsi" w:cstheme="majorHAnsi"/>
-              </w:rPr>
-            </w:r>
-            <w:r>
-              <w:rPr>
-                <w:rFonts w:asciiTheme="majorHAnsi" w:hAnsiTheme="majorHAnsi" w:cstheme="majorHAnsi"/>
+                <w:b w:val="false"/>
+              </w:rPr>
+            </w:r>
+            <w:r>
+              <w:rPr>
+                <w:rFonts w:asciiTheme="majorHAnsi" w:hAnsiTheme="majorHAnsi" w:cstheme="majorHAnsi"/>
+                <w:b w:val="false"/>
+              </w:rPr>
+            </w:r>
+            <w:r>
+              <w:rPr>
+                <w:rFonts w:asciiTheme="majorHAnsi" w:hAnsiTheme="majorHAnsi" w:cstheme="majorHAnsi"/>
+                <w:b w:val="false"/>
               </w:rPr>
             </w:r>
           </w:p>
@@ -7545,23 +7573,25 @@
               <w:jc w:val="center"/>
               <w:rPr>
                 <w:rFonts w:eastAsia="Quattrocento Sans" w:asciiTheme="majorHAnsi" w:hAnsiTheme="majorHAnsi" w:cstheme="majorHAnsi"/>
-                <w:b/>
+                <w:b w:val="false"/>
               </w:rPr>
             </w:pPr>
             <w:r>
               <w:rPr>
                 <w:rFonts w:eastAsia="Quattrocento Sans" w:asciiTheme="majorHAnsi" w:hAnsiTheme="majorHAnsi" w:cstheme="majorHAnsi"/>
-                <w:b/>
-              </w:rPr>
-            </w:r>
-            <w:r>
-              <w:rPr>
-                <w:rFonts w:asciiTheme="majorHAnsi" w:hAnsiTheme="majorHAnsi" w:cstheme="majorHAnsi"/>
-              </w:rPr>
-            </w:r>
-            <w:r>
-              <w:rPr>
-                <w:rFonts w:asciiTheme="majorHAnsi" w:hAnsiTheme="majorHAnsi" w:cstheme="majorHAnsi"/>
+                <w:b w:val="false"/>
+              </w:rPr>
+            </w:r>
+            <w:r>
+              <w:rPr>
+                <w:rFonts w:asciiTheme="majorHAnsi" w:hAnsiTheme="majorHAnsi" w:cstheme="majorHAnsi"/>
+                <w:b w:val="false"/>
+              </w:rPr>
+            </w:r>
+            <w:r>
+              <w:rPr>
+                <w:rFonts w:asciiTheme="majorHAnsi" w:hAnsiTheme="majorHAnsi" w:cstheme="majorHAnsi"/>
+                <w:b w:val="false"/>
               </w:rPr>
             </w:r>
           </w:p>
@@ -7578,23 +7608,25 @@
               <w:jc w:val="center"/>
               <w:rPr>
                 <w:rFonts w:eastAsia="Quattrocento Sans" w:asciiTheme="majorHAnsi" w:hAnsiTheme="majorHAnsi" w:cstheme="majorHAnsi"/>
-                <w:b/>
+                <w:b w:val="false"/>
               </w:rPr>
             </w:pPr>
             <w:r>
               <w:rPr>
                 <w:rFonts w:eastAsia="Quattrocento Sans" w:asciiTheme="majorHAnsi" w:hAnsiTheme="majorHAnsi" w:cstheme="majorHAnsi"/>
-                <w:b/>
-              </w:rPr>
-            </w:r>
-            <w:r>
-              <w:rPr>
-                <w:rFonts w:asciiTheme="majorHAnsi" w:hAnsiTheme="majorHAnsi" w:cstheme="majorHAnsi"/>
-              </w:rPr>
-            </w:r>
-            <w:r>
-              <w:rPr>
-                <w:rFonts w:asciiTheme="majorHAnsi" w:hAnsiTheme="majorHAnsi" w:cstheme="majorHAnsi"/>
+                <w:b w:val="false"/>
+              </w:rPr>
+            </w:r>
+            <w:r>
+              <w:rPr>
+                <w:rFonts w:asciiTheme="majorHAnsi" w:hAnsiTheme="majorHAnsi" w:cstheme="majorHAnsi"/>
+                <w:b w:val="false"/>
+              </w:rPr>
+            </w:r>
+            <w:r>
+              <w:rPr>
+                <w:rFonts w:asciiTheme="majorHAnsi" w:hAnsiTheme="majorHAnsi" w:cstheme="majorHAnsi"/>
+                <w:b w:val="false"/>
               </w:rPr>
             </w:r>
           </w:p>
@@ -7611,23 +7643,25 @@
               <w:jc w:val="center"/>
               <w:rPr>
                 <w:rFonts w:eastAsia="Quattrocento Sans" w:asciiTheme="majorHAnsi" w:hAnsiTheme="majorHAnsi" w:cstheme="majorHAnsi"/>
-                <w:b/>
+                <w:b w:val="false"/>
               </w:rPr>
             </w:pPr>
             <w:r>
               <w:rPr>
                 <w:rFonts w:eastAsia="Quattrocento Sans" w:asciiTheme="majorHAnsi" w:hAnsiTheme="majorHAnsi" w:cstheme="majorHAnsi"/>
-                <w:b/>
-              </w:rPr>
-            </w:r>
-            <w:r>
-              <w:rPr>
-                <w:rFonts w:asciiTheme="majorHAnsi" w:hAnsiTheme="majorHAnsi" w:cstheme="majorHAnsi"/>
-              </w:rPr>
-            </w:r>
-            <w:r>
-              <w:rPr>
-                <w:rFonts w:asciiTheme="majorHAnsi" w:hAnsiTheme="majorHAnsi" w:cstheme="majorHAnsi"/>
+                <w:b w:val="false"/>
+              </w:rPr>
+            </w:r>
+            <w:r>
+              <w:rPr>
+                <w:rFonts w:asciiTheme="majorHAnsi" w:hAnsiTheme="majorHAnsi" w:cstheme="majorHAnsi"/>
+                <w:b w:val="false"/>
+              </w:rPr>
+            </w:r>
+            <w:r>
+              <w:rPr>
+                <w:rFonts w:asciiTheme="majorHAnsi" w:hAnsiTheme="majorHAnsi" w:cstheme="majorHAnsi"/>
+                <w:b w:val="false"/>
               </w:rPr>
             </w:r>
           </w:p>
@@ -7644,23 +7678,25 @@
               <w:jc w:val="center"/>
               <w:rPr>
                 <w:rFonts w:eastAsia="Quattrocento Sans" w:asciiTheme="majorHAnsi" w:hAnsiTheme="majorHAnsi" w:cstheme="majorHAnsi"/>
-                <w:b/>
+                <w:b w:val="false"/>
               </w:rPr>
             </w:pPr>
             <w:r>
               <w:rPr>
                 <w:rFonts w:eastAsia="Quattrocento Sans" w:asciiTheme="majorHAnsi" w:hAnsiTheme="majorHAnsi" w:cstheme="majorHAnsi"/>
-                <w:b/>
-              </w:rPr>
-            </w:r>
-            <w:r>
-              <w:rPr>
-                <w:rFonts w:asciiTheme="majorHAnsi" w:hAnsiTheme="majorHAnsi" w:cstheme="majorHAnsi"/>
-              </w:rPr>
-            </w:r>
-            <w:r>
-              <w:rPr>
-                <w:rFonts w:asciiTheme="majorHAnsi" w:hAnsiTheme="majorHAnsi" w:cstheme="majorHAnsi"/>
+                <w:b w:val="false"/>
+              </w:rPr>
+            </w:r>
+            <w:r>
+              <w:rPr>
+                <w:rFonts w:asciiTheme="majorHAnsi" w:hAnsiTheme="majorHAnsi" w:cstheme="majorHAnsi"/>
+                <w:b w:val="false"/>
+              </w:rPr>
+            </w:r>
+            <w:r>
+              <w:rPr>
+                <w:rFonts w:asciiTheme="majorHAnsi" w:hAnsiTheme="majorHAnsi" w:cstheme="majorHAnsi"/>
+                <w:b w:val="false"/>
               </w:rPr>
             </w:r>
           </w:p>
@@ -7677,23 +7713,25 @@
               <w:jc w:val="center"/>
               <w:rPr>
                 <w:rFonts w:eastAsia="Quattrocento Sans" w:asciiTheme="majorHAnsi" w:hAnsiTheme="majorHAnsi" w:cstheme="majorHAnsi"/>
-                <w:b/>
+                <w:b w:val="false"/>
               </w:rPr>
             </w:pPr>
             <w:r>
               <w:rPr>
                 <w:rFonts w:eastAsia="Quattrocento Sans" w:asciiTheme="majorHAnsi" w:hAnsiTheme="majorHAnsi" w:cstheme="majorHAnsi"/>
-                <w:b/>
-              </w:rPr>
-            </w:r>
-            <w:r>
-              <w:rPr>
-                <w:rFonts w:asciiTheme="majorHAnsi" w:hAnsiTheme="majorHAnsi" w:cstheme="majorHAnsi"/>
-              </w:rPr>
-            </w:r>
-            <w:r>
-              <w:rPr>
-                <w:rFonts w:asciiTheme="majorHAnsi" w:hAnsiTheme="majorHAnsi" w:cstheme="majorHAnsi"/>
+                <w:b w:val="false"/>
+              </w:rPr>
+            </w:r>
+            <w:r>
+              <w:rPr>
+                <w:rFonts w:asciiTheme="majorHAnsi" w:hAnsiTheme="majorHAnsi" w:cstheme="majorHAnsi"/>
+                <w:b w:val="false"/>
+              </w:rPr>
+            </w:r>
+            <w:r>
+              <w:rPr>
+                <w:rFonts w:asciiTheme="majorHAnsi" w:hAnsiTheme="majorHAnsi" w:cstheme="majorHAnsi"/>
+                <w:b w:val="false"/>
               </w:rPr>
             </w:r>
           </w:p>
@@ -7710,23 +7748,25 @@
               <w:jc w:val="center"/>
               <w:rPr>
                 <w:rFonts w:eastAsia="Quattrocento Sans" w:asciiTheme="majorHAnsi" w:hAnsiTheme="majorHAnsi" w:cstheme="majorHAnsi"/>
-                <w:b/>
+                <w:b w:val="false"/>
               </w:rPr>
             </w:pPr>
             <w:r>
               <w:rPr>
                 <w:rFonts w:eastAsia="Quattrocento Sans" w:asciiTheme="majorHAnsi" w:hAnsiTheme="majorHAnsi" w:cstheme="majorHAnsi"/>
-                <w:b/>
-              </w:rPr>
-            </w:r>
-            <w:r>
-              <w:rPr>
-                <w:rFonts w:asciiTheme="majorHAnsi" w:hAnsiTheme="majorHAnsi" w:cstheme="majorHAnsi"/>
-              </w:rPr>
-            </w:r>
-            <w:r>
-              <w:rPr>
-                <w:rFonts w:asciiTheme="majorHAnsi" w:hAnsiTheme="majorHAnsi" w:cstheme="majorHAnsi"/>
+                <w:b w:val="false"/>
+              </w:rPr>
+            </w:r>
+            <w:r>
+              <w:rPr>
+                <w:rFonts w:asciiTheme="majorHAnsi" w:hAnsiTheme="majorHAnsi" w:cstheme="majorHAnsi"/>
+                <w:b w:val="false"/>
+              </w:rPr>
+            </w:r>
+            <w:r>
+              <w:rPr>
+                <w:rFonts w:asciiTheme="majorHAnsi" w:hAnsiTheme="majorHAnsi" w:cstheme="majorHAnsi"/>
+                <w:b w:val="false"/>
               </w:rPr>
             </w:r>
           </w:p>
@@ -7743,23 +7783,25 @@
               <w:jc w:val="center"/>
               <w:rPr>
                 <w:rFonts w:eastAsia="Quattrocento Sans" w:asciiTheme="majorHAnsi" w:hAnsiTheme="majorHAnsi" w:cstheme="majorHAnsi"/>
-                <w:b/>
+                <w:b w:val="false"/>
               </w:rPr>
             </w:pPr>
             <w:r>
               <w:rPr>
                 <w:rFonts w:eastAsia="Quattrocento Sans" w:asciiTheme="majorHAnsi" w:hAnsiTheme="majorHAnsi" w:cstheme="majorHAnsi"/>
-                <w:b/>
-              </w:rPr>
-            </w:r>
-            <w:r>
-              <w:rPr>
-                <w:rFonts w:asciiTheme="majorHAnsi" w:hAnsiTheme="majorHAnsi" w:cstheme="majorHAnsi"/>
-              </w:rPr>
-            </w:r>
-            <w:r>
-              <w:rPr>
-                <w:rFonts w:asciiTheme="majorHAnsi" w:hAnsiTheme="majorHAnsi" w:cstheme="majorHAnsi"/>
+                <w:b w:val="false"/>
+              </w:rPr>
+            </w:r>
+            <w:r>
+              <w:rPr>
+                <w:rFonts w:asciiTheme="majorHAnsi" w:hAnsiTheme="majorHAnsi" w:cstheme="majorHAnsi"/>
+                <w:b w:val="false"/>
+              </w:rPr>
+            </w:r>
+            <w:r>
+              <w:rPr>
+                <w:rFonts w:asciiTheme="majorHAnsi" w:hAnsiTheme="majorHAnsi" w:cstheme="majorHAnsi"/>
+                <w:b w:val="false"/>
               </w:rPr>
             </w:r>
           </w:p>
@@ -7776,23 +7818,25 @@
               <w:jc w:val="center"/>
               <w:rPr>
                 <w:rFonts w:eastAsia="Quattrocento Sans" w:asciiTheme="majorHAnsi" w:hAnsiTheme="majorHAnsi" w:cstheme="majorHAnsi"/>
-                <w:b/>
+                <w:b w:val="false"/>
               </w:rPr>
             </w:pPr>
             <w:r>
               <w:rPr>
                 <w:rFonts w:eastAsia="Quattrocento Sans" w:asciiTheme="majorHAnsi" w:hAnsiTheme="majorHAnsi" w:cstheme="majorHAnsi"/>
-                <w:b/>
-              </w:rPr>
-            </w:r>
-            <w:r>
-              <w:rPr>
-                <w:rFonts w:asciiTheme="majorHAnsi" w:hAnsiTheme="majorHAnsi" w:cstheme="majorHAnsi"/>
-              </w:rPr>
-            </w:r>
-            <w:r>
-              <w:rPr>
-                <w:rFonts w:asciiTheme="majorHAnsi" w:hAnsiTheme="majorHAnsi" w:cstheme="majorHAnsi"/>
+                <w:b w:val="false"/>
+              </w:rPr>
+            </w:r>
+            <w:r>
+              <w:rPr>
+                <w:rFonts w:asciiTheme="majorHAnsi" w:hAnsiTheme="majorHAnsi" w:cstheme="majorHAnsi"/>
+                <w:b w:val="false"/>
+              </w:rPr>
+            </w:r>
+            <w:r>
+              <w:rPr>
+                <w:rFonts w:asciiTheme="majorHAnsi" w:hAnsiTheme="majorHAnsi" w:cstheme="majorHAnsi"/>
+                <w:b w:val="false"/>
               </w:rPr>
             </w:r>
           </w:p>

</xml_diff>

<commit_message>
update sub-cpmk di rps
</commit_message>
<xml_diff>
--- a/syl/TE201406_-_Metode_Numerik_RPS.docx
+++ b/syl/TE201406_-_Metode_Numerik_RPS.docx
@@ -2,30 +2,6 @@
 <file path=word/document.xml><?xml version="1.0" encoding="utf-8"?>
 <w:document xmlns:wpc="http://schemas.microsoft.com/office/word/2010/wordprocessingCanvas" xmlns:mc="http://schemas.openxmlformats.org/markup-compatibility/2006" xmlns:o="urn:schemas-microsoft-com:office:office" xmlns:r="http://schemas.openxmlformats.org/officeDocument/2006/relationships" xmlns:m="http://schemas.openxmlformats.org/officeDocument/2006/math" xmlns:v="urn:schemas-microsoft-com:vml" xmlns:wp14="http://schemas.microsoft.com/office/word/2010/wordprocessingDrawing" xmlns:wp="http://schemas.openxmlformats.org/drawingml/2006/wordprocessingDrawing" xmlns:w10="urn:schemas-microsoft-com:office:word" xmlns:w="http://schemas.openxmlformats.org/wordprocessingml/2006/main" xmlns:w14="http://schemas.microsoft.com/office/word/2010/wordml" xmlns:w15="http://schemas.microsoft.com/office/word/2012/wordml" xmlns:wpg="http://schemas.microsoft.com/office/word/2010/wordprocessingGroup" xmlns:wpi="http://schemas.microsoft.com/office/word/2010/wordprocessingInk" xmlns:a="http://schemas.openxmlformats.org/drawingml/2006/main" xmlns:wne="http://schemas.microsoft.com/office/word/2006/wordml" xmlns:wps="http://schemas.microsoft.com/office/word/2010/wordprocessingShape" mc:Ignorable="w14 w15 wp14">
   <w:body>
-    <w:p>
-      <w:pPr>
-        <w:spacing w:after="0"/>
-        <w:widowControl w:val="off"/>
-        <w:rPr>
-          <w:rFonts w:ascii="Arial" w:hAnsi="Arial" w:cs="Arial" w:eastAsia="Arial"/>
-          <w:color w:val="000000"/>
-        </w:rPr>
-        <w:pBdr>
-          <w:left w:val="none" w:color="000000" w:sz="4" w:space="0"/>
-          <w:top w:val="none" w:color="000000" w:sz="4" w:space="0"/>
-          <w:right w:val="none" w:color="000000" w:sz="4" w:space="0"/>
-          <w:bottom w:val="none" w:color="000000" w:sz="4" w:space="0"/>
-          <w:between w:val="none" w:color="000000" w:sz="4" w:space="0"/>
-        </w:pBdr>
-      </w:pPr>
-      <w:r>
-        <w:rPr>
-          <w:rFonts w:ascii="Arial" w:hAnsi="Arial" w:cs="Arial" w:eastAsia="Arial"/>
-          <w:color w:val="000000"/>
-        </w:rPr>
-      </w:r>
-      <w:r/>
-    </w:p>
     <w:tbl>
       <w:tblPr>
         <w:tblStyle w:val="1109"/>
@@ -1008,21 +984,6 @@
                 <w:highlight w:val="none"/>
               </w:rPr>
             </w:r>
-            <w:r/>
-          </w:p>
-          <w:p>
-            <w:pPr>
-              <w:ind w:left="769" w:firstLine="0"/>
-              <w:spacing w:after="0"/>
-              <w:pBdr>
-                <w:left w:val="none" w:color="000000" w:sz="4" w:space="0"/>
-                <w:top w:val="none" w:color="000000" w:sz="4" w:space="0"/>
-                <w:right w:val="none" w:color="000000" w:sz="4" w:space="0"/>
-                <w:bottom w:val="none" w:color="000000" w:sz="4" w:space="0"/>
-                <w:between w:val="none" w:color="000000" w:sz="4" w:space="0"/>
-              </w:pBdr>
-            </w:pPr>
-            <w:r/>
             <w:r/>
           </w:p>
           <w:p>
@@ -1161,6 +1122,10 @@
           <w:p>
             <w:pPr>
               <w:spacing w:lineRule="auto" w:line="240" w:after="0"/>
+              <w:rPr>
+                <w:color w:val="000000"/>
+                <w:highlight w:val="none"/>
+              </w:rPr>
               <w:pBdr>
                 <w:left w:val="none" w:color="000000" w:sz="4" w:space="0"/>
                 <w:top w:val="none" w:color="000000" w:sz="4" w:space="0"/>
@@ -2052,22 +2017,6 @@
     </w:tbl>
     <w:p>
       <w:pPr>
-        <w:spacing w:lineRule="auto" w:line="360" w:after="0"/>
-        <w:rPr>
-          <w:rFonts w:ascii="Quattrocento Sans" w:hAnsi="Quattrocento Sans" w:cs="Quattrocento Sans" w:eastAsia="Quattrocento Sans"/>
-          <w:b/>
-        </w:rPr>
-      </w:pPr>
-      <w:r>
-        <w:rPr>
-          <w:rFonts w:ascii="Quattrocento Sans" w:hAnsi="Quattrocento Sans" w:cs="Quattrocento Sans" w:eastAsia="Quattrocento Sans"/>
-          <w:b/>
-        </w:rPr>
-      </w:r>
-      <w:r/>
-    </w:p>
-    <w:p>
-      <w:pPr>
         <w:rPr>
           <w:rFonts w:ascii="Quattrocento Sans" w:hAnsi="Quattrocento Sans" w:cs="Quattrocento Sans" w:eastAsia="Quattrocento Sans"/>
           <w:b/>
@@ -2113,71 +2062,6 @@
           <w:rFonts w:ascii="Quattrocento Sans" w:hAnsi="Quattrocento Sans" w:cs="Quattrocento Sans" w:eastAsia="Quattrocento Sans"/>
           <w:b/>
         </w:rPr>
-        <mc:AlternateContent>
-          <mc:Choice Requires="wpg">
-            <w:drawing>
-              <wp:inline xmlns:wp="http://schemas.openxmlformats.org/drawingml/2006/wordprocessingDrawing" distT="0" distB="0" distL="0" distR="0">
-                <wp:extent cx="6054090" cy="5309870"/>
-                <wp:effectExtent l="0" t="0" r="3810" b="5080"/>
-                <wp:docPr id="2" name="Picture 4" hidden="false"/>
-                <wp:cNvGraphicFramePr>
-                  <a:graphicFrameLocks xmlns:a="http://schemas.openxmlformats.org/drawingml/2006/main" noChangeAspect="true"/>
-                </wp:cNvGraphicFramePr>
-                <a:graphic xmlns:a="http://schemas.openxmlformats.org/drawingml/2006/main">
-                  <a:graphicData uri="http://schemas.openxmlformats.org/drawingml/2006/picture">
-                    <pic:pic xmlns:pic="http://schemas.openxmlformats.org/drawingml/2006/picture">
-                      <pic:nvPicPr>
-                        <pic:cNvPr id="4" name="Picture 2" hidden="0"/>
-                        <pic:cNvPicPr>
-                          <a:picLocks noChangeAspect="1"/>
-                        </pic:cNvPicPr>
-                        <pic:nvPr isPhoto="0" userDrawn="0"/>
-                      </pic:nvPicPr>
-                      <pic:blipFill>
-                        <a:blip r:embed="rId12"/>
-                        <a:stretch/>
-                      </pic:blipFill>
-                      <pic:spPr bwMode="auto">
-                        <a:xfrm>
-                          <a:off x="0" y="0"/>
-                          <a:ext cx="6054090" cy="5309870"/>
-                        </a:xfrm>
-                        <a:prstGeom prst="rect">
-                          <a:avLst/>
-                        </a:prstGeom>
-                        <a:noFill/>
-                      </pic:spPr>
-                    </pic:pic>
-                  </a:graphicData>
-                </a:graphic>
-              </wp:inline>
-            </w:drawing>
-          </mc:Choice>
-          <mc:Fallback>
-            <w:pict>
-              <v:shapetype type="#_x0000_t75" o:spt="75" coordsize="21600,21600" o:preferrelative="t" path="m@4@5l@4@11@9@11@9@5xe">
-                <v:formulas>
-                  <v:f eqn="if lineDrawn pixelLineWidth 0"/>
-                  <v:f eqn="sum @0 1 0"/>
-                  <v:f eqn="sum 0 0 @1"/>
-                  <v:f eqn="prod @2 1 2"/>
-                  <v:f eqn="prod @3 21600 pixelWidth"/>
-                  <v:f eqn="prod @3 21600 pixelHeight"/>
-                  <v:f eqn="sum @0 0 1"/>
-                  <v:f eqn="prod @6 1 2"/>
-                  <v:f eqn="prod @7 21600 pixelWidth"/>
-                  <v:f eqn="sum @8 21600 0"/>
-                  <v:f eqn="prod @7 21600 pixelHeight"/>
-                  <v:f eqn="sum @10 21600 0"/>
-                </v:formulas>
-              </v:shapetype>
-              <v:shape id="_x0000_i1" o:spid="_x0000_s1" type="#_x0000_t75" style="mso-wrap-distance-left:0.0pt;mso-wrap-distance-top:0.0pt;mso-wrap-distance-right:0.0pt;mso-wrap-distance-bottom:0.0pt;width:476.7pt;height:418.1pt;" stroked="false">
-                <v:path textboxrect="0,0,0,0"/>
-                <v:imagedata r:id="rId12" o:title=""/>
-              </v:shape>
-            </w:pict>
-          </mc:Fallback>
-        </mc:AlternateContent>
       </w:r>
       <w:r>
         <w:rPr>
@@ -2209,76 +2093,25 @@
     <w:p>
       <w:pPr>
         <w:jc w:val="center"/>
-        <w:spacing w:lineRule="auto" w:line="360" w:after="0"/>
+        <w:shd w:val="nil"/>
         <w:rPr>
           <w:rFonts w:ascii="Quattrocento Sans" w:hAnsi="Quattrocento Sans" w:cs="Quattrocento Sans" w:eastAsia="Quattrocento Sans"/>
           <w:b/>
         </w:rPr>
       </w:pPr>
       <w:r>
-        <mc:AlternateContent>
-          <mc:Choice Requires="wpg">
-            <w:drawing>
-              <wp:inline xmlns:wp="http://schemas.openxmlformats.org/drawingml/2006/wordprocessingDrawing" distT="0" distB="0" distL="0" distR="0">
-                <wp:extent cx="5341759" cy="5329106"/>
-                <wp:effectExtent l="0" t="0" r="0" b="0"/>
-                <wp:docPr id="3" name="image2.png" hidden="false"/>
-                <wp:cNvGraphicFramePr/>
-                <a:graphic xmlns:a="http://schemas.openxmlformats.org/drawingml/2006/main">
-                  <a:graphicData uri="http://schemas.openxmlformats.org/drawingml/2006/picture">
-                    <pic:pic xmlns:pic="http://schemas.openxmlformats.org/drawingml/2006/picture">
-                      <pic:nvPicPr>
-                        <pic:cNvPr id="5" name="image2.png" hidden="0"/>
-                        <pic:cNvPicPr/>
-                        <pic:nvPr isPhoto="0" userDrawn="0"/>
-                      </pic:nvPicPr>
-                      <pic:blipFill>
-                        <a:blip r:embed="rId13"/>
-                        <a:stretch/>
-                      </pic:blipFill>
-                      <pic:spPr bwMode="auto">
-                        <a:xfrm>
-                          <a:off x="0" y="0"/>
-                          <a:ext cx="5341759" cy="5329106"/>
-                        </a:xfrm>
-                        <a:prstGeom prst="rect">
-                          <a:avLst/>
-                        </a:prstGeom>
-                        <a:ln/>
-                      </pic:spPr>
-                    </pic:pic>
-                  </a:graphicData>
-                </a:graphic>
-              </wp:inline>
-            </w:drawing>
-          </mc:Choice>
-          <mc:Fallback>
-            <w:pict>
-              <v:shapetype type="#_x0000_t75" o:spt="75" coordsize="21600,21600" o:preferrelative="t" path="m@4@5l@4@11@9@11@9@5xe">
-                <v:formulas>
-                  <v:f eqn="if lineDrawn pixelLineWidth 0"/>
-                  <v:f eqn="sum @0 1 0"/>
-                  <v:f eqn="sum 0 0 @1"/>
-                  <v:f eqn="prod @2 1 2"/>
-                  <v:f eqn="prod @3 21600 pixelWidth"/>
-                  <v:f eqn="prod @3 21600 pixelHeight"/>
-                  <v:f eqn="sum @0 0 1"/>
-                  <v:f eqn="prod @6 1 2"/>
-                  <v:f eqn="prod @7 21600 pixelWidth"/>
-                  <v:f eqn="sum @8 21600 0"/>
-                  <v:f eqn="prod @7 21600 pixelHeight"/>
-                  <v:f eqn="sum @10 21600 0"/>
-                </v:formulas>
-              </v:shapetype>
-              <v:shape id="_x0000_i2" o:spid="_x0000_s2" type="#_x0000_t75" style="mso-wrap-distance-left:0.0pt;mso-wrap-distance-top:0.0pt;mso-wrap-distance-right:0.0pt;mso-wrap-distance-bottom:0.0pt;width:420.6pt;height:419.6pt;">
-                <v:path textboxrect="0,0,0,0"/>
-                <v:imagedata r:id="rId13" o:title=""/>
-              </v:shape>
-            </w:pict>
-          </mc:Fallback>
-        </mc:AlternateContent>
-      </w:r>
-      <w:r/>
+        <w:rPr>
+          <w:rFonts w:ascii="Quattrocento Sans" w:hAnsi="Quattrocento Sans" w:cs="Quattrocento Sans" w:eastAsia="Quattrocento Sans"/>
+          <w:b/>
+        </w:rPr>
+        <w:br w:type="page"/>
+      </w:r>
+      <w:r>
+        <w:rPr>
+          <w:rFonts w:ascii="Quattrocento Sans" w:hAnsi="Quattrocento Sans" w:cs="Quattrocento Sans" w:eastAsia="Quattrocento Sans"/>
+          <w:b/>
+        </w:rPr>
+      </w:r>
     </w:p>
     <w:p>
       <w:pPr>
@@ -6456,6 +6289,11 @@
                 <w:b w:val="false"/>
               </w:rPr>
             </w:r>
+            <w:r>
+              <w:rPr>
+                <w:rFonts w:asciiTheme="majorHAnsi" w:hAnsiTheme="majorHAnsi" w:cstheme="majorHAnsi"/>
+              </w:rPr>
+            </w:r>
           </w:p>
         </w:tc>
         <w:tc>
@@ -6478,12 +6316,17 @@
                 <w:rFonts w:asciiTheme="majorHAnsi" w:hAnsiTheme="majorHAnsi" w:cstheme="majorHAnsi"/>
                 <w:b w:val="false"/>
               </w:rPr>
-              <w:t xml:space="preserve">Mahasiswa mampu menentukan</w:t>
+              <w:t xml:space="preserve">Mahasiswa mampu menggunakan teorema deret Taylor dan Maclaurin</w:t>
             </w:r>
             <w:r>
               <w:rPr>
                 <w:rFonts w:asciiTheme="majorHAnsi" w:hAnsiTheme="majorHAnsi" w:cstheme="majorHAnsi"/>
                 <w:b w:val="false"/>
+              </w:rPr>
+            </w:r>
+            <w:r>
+              <w:rPr>
+                <w:rFonts w:asciiTheme="majorHAnsi" w:hAnsiTheme="majorHAnsi" w:cstheme="majorHAnsi"/>
               </w:rPr>
             </w:r>
           </w:p>
@@ -6497,7 +6340,13 @@
           </w:tcPr>
           <w:p>
             <w:pPr>
-              <w:jc w:val="center"/>
+              <w:pStyle w:val="1117"/>
+              <w:numPr>
+                <w:ilvl w:val="0"/>
+                <w:numId w:val="13"/>
+              </w:numPr>
+              <w:ind w:left="283" w:right="0" w:hanging="142"/>
+              <w:jc w:val="left"/>
               <w:rPr>
                 <w:rFonts w:eastAsia="Quattrocento Sans" w:asciiTheme="majorHAnsi" w:hAnsiTheme="majorHAnsi" w:cstheme="majorHAnsi"/>
                 <w:b w:val="false"/>
@@ -6506,21 +6355,113 @@
             </w:pPr>
             <w:r>
               <w:rPr>
-                <w:rFonts w:eastAsia="Quattrocento Sans" w:asciiTheme="majorHAnsi" w:hAnsiTheme="majorHAnsi" w:cstheme="majorHAnsi"/>
+                <w:rFonts w:asciiTheme="majorHAnsi" w:hAnsiTheme="majorHAnsi" w:cstheme="majorHAnsi"/>
                 <w:b w:val="false"/>
-                <w:bCs/>
-              </w:rPr>
-            </w:r>
-            <w:r>
-              <w:rPr>
-                <w:rFonts w:asciiTheme="majorHAnsi" w:hAnsiTheme="majorHAnsi" w:cstheme="majorHAnsi"/>
+              </w:rPr>
+              <w:t xml:space="preserve">Kontrak perkuliahan</w:t>
+            </w:r>
+            <w:r>
+              <w:rPr>
+                <w:rFonts w:asciiTheme="majorHAnsi" w:hAnsiTheme="majorHAnsi" w:cstheme="majorHAnsi"/>
+              </w:rPr>
+            </w:r>
+          </w:p>
+          <w:p>
+            <w:pPr>
+              <w:pStyle w:val="1117"/>
+              <w:numPr>
+                <w:ilvl w:val="0"/>
+                <w:numId w:val="13"/>
+              </w:numPr>
+              <w:ind w:left="283" w:right="0" w:hanging="142"/>
+              <w:jc w:val="left"/>
+              <w:rPr>
+                <w:rFonts w:eastAsia="Quattrocento Sans"/>
                 <w:b w:val="false"/>
               </w:rPr>
-            </w:r>
+            </w:pPr>
             <w:r>
               <w:rPr>
                 <w:rFonts w:asciiTheme="majorHAnsi" w:hAnsiTheme="majorHAnsi" w:cstheme="majorHAnsi"/>
                 <w:b w:val="false"/>
+                <w:highlight w:val="none"/>
+              </w:rPr>
+              <w:t xml:space="preserve">Deret Taylor</w:t>
+            </w:r>
+            <w:r>
+              <w:rPr>
+                <w:rFonts w:asciiTheme="majorHAnsi" w:hAnsiTheme="majorHAnsi" w:cstheme="majorHAnsi"/>
+                <w:b w:val="false"/>
+                <w:highlight w:val="none"/>
+              </w:rPr>
+            </w:r>
+          </w:p>
+          <w:p>
+            <w:pPr>
+              <w:pStyle w:val="1117"/>
+              <w:numPr>
+                <w:ilvl w:val="0"/>
+                <w:numId w:val="13"/>
+              </w:numPr>
+              <w:ind w:left="283" w:right="0" w:hanging="142"/>
+              <w:jc w:val="left"/>
+              <w:rPr>
+                <w:rFonts w:eastAsia="Quattrocento Sans"/>
+                <w:b w:val="false"/>
+              </w:rPr>
+            </w:pPr>
+            <w:r>
+              <w:rPr>
+                <w:rFonts w:asciiTheme="majorHAnsi" w:hAnsiTheme="majorHAnsi" w:cstheme="majorHAnsi"/>
+                <w:b w:val="false"/>
+                <w:highlight w:val="none"/>
+              </w:rPr>
+              <w:t xml:space="preserve">Deret Maclaurin</w:t>
+            </w:r>
+            <w:r>
+              <w:rPr>
+                <w:rFonts w:asciiTheme="majorHAnsi" w:hAnsiTheme="majorHAnsi" w:cstheme="majorHAnsi"/>
+                <w:b w:val="false"/>
+                <w:highlight w:val="none"/>
+              </w:rPr>
+            </w:r>
+          </w:p>
+          <w:p>
+            <w:pPr>
+              <w:pStyle w:val="1117"/>
+              <w:numPr>
+                <w:ilvl w:val="0"/>
+                <w:numId w:val="13"/>
+              </w:numPr>
+              <w:ind w:left="283" w:right="0" w:hanging="142"/>
+              <w:jc w:val="left"/>
+              <w:rPr>
+                <w:rFonts w:eastAsia="Quattrocento Sans"/>
+                <w:b w:val="false"/>
+              </w:rPr>
+            </w:pPr>
+            <w:r>
+              <w:rPr>
+                <w:rFonts w:asciiTheme="majorHAnsi" w:hAnsiTheme="majorHAnsi" w:cstheme="majorHAnsi"/>
+                <w:b w:val="false"/>
+                <w:highlight w:val="none"/>
+              </w:rPr>
+              <w:t xml:space="preserve">Analisis galat/ </w:t>
+            </w:r>
+            <w:r>
+              <w:rPr>
+                <w:rFonts w:asciiTheme="majorHAnsi" w:hAnsiTheme="majorHAnsi" w:cstheme="majorHAnsi"/>
+                <w:b w:val="false"/>
+                <w:i/>
+                <w:highlight w:val="none"/>
+              </w:rPr>
+              <w:t xml:space="preserve">error</w:t>
+            </w:r>
+            <w:r>
+              <w:rPr>
+                <w:rFonts w:asciiTheme="majorHAnsi" w:hAnsiTheme="majorHAnsi" w:cstheme="majorHAnsi"/>
+                <w:b w:val="false"/>
+                <w:highlight w:val="none"/>
               </w:rPr>
             </w:r>
           </w:p>
@@ -6534,7 +6475,7 @@
           </w:tcPr>
           <w:p>
             <w:pPr>
-              <w:jc w:val="center"/>
+              <w:jc w:val="left"/>
               <w:rPr>
                 <w:rFonts w:eastAsia="Quattrocento Sans" w:asciiTheme="majorHAnsi" w:hAnsiTheme="majorHAnsi" w:cstheme="majorHAnsi"/>
                 <w:b w:val="false"/>
@@ -6555,7 +6496,6 @@
             <w:r>
               <w:rPr>
                 <w:rFonts w:asciiTheme="majorHAnsi" w:hAnsiTheme="majorHAnsi" w:cstheme="majorHAnsi"/>
-                <w:b w:val="false"/>
               </w:rPr>
             </w:r>
           </w:p>
@@ -6569,7 +6509,7 @@
           </w:tcPr>
           <w:p>
             <w:pPr>
-              <w:jc w:val="center"/>
+              <w:jc w:val="left"/>
               <w:rPr>
                 <w:rFonts w:eastAsia="Quattrocento Sans" w:asciiTheme="majorHAnsi" w:hAnsiTheme="majorHAnsi" w:cstheme="majorHAnsi"/>
                 <w:b w:val="false"/>
@@ -6590,7 +6530,6 @@
             <w:r>
               <w:rPr>
                 <w:rFonts w:asciiTheme="majorHAnsi" w:hAnsiTheme="majorHAnsi" w:cstheme="majorHAnsi"/>
-                <w:b w:val="false"/>
               </w:rPr>
             </w:r>
           </w:p>
@@ -6604,7 +6543,7 @@
           </w:tcPr>
           <w:p>
             <w:pPr>
-              <w:jc w:val="center"/>
+              <w:jc w:val="left"/>
               <w:rPr>
                 <w:rFonts w:eastAsia="Quattrocento Sans" w:asciiTheme="majorHAnsi" w:hAnsiTheme="majorHAnsi" w:cstheme="majorHAnsi"/>
                 <w:b w:val="false"/>
@@ -6625,7 +6564,6 @@
             <w:r>
               <w:rPr>
                 <w:rFonts w:asciiTheme="majorHAnsi" w:hAnsiTheme="majorHAnsi" w:cstheme="majorHAnsi"/>
-                <w:b w:val="false"/>
               </w:rPr>
             </w:r>
           </w:p>
@@ -6639,7 +6577,7 @@
           </w:tcPr>
           <w:p>
             <w:pPr>
-              <w:jc w:val="center"/>
+              <w:jc w:val="left"/>
               <w:rPr>
                 <w:rFonts w:eastAsia="Quattrocento Sans" w:asciiTheme="majorHAnsi" w:hAnsiTheme="majorHAnsi" w:cstheme="majorHAnsi"/>
                 <w:b w:val="false"/>
@@ -6660,7 +6598,6 @@
             <w:r>
               <w:rPr>
                 <w:rFonts w:asciiTheme="majorHAnsi" w:hAnsiTheme="majorHAnsi" w:cstheme="majorHAnsi"/>
-                <w:b w:val="false"/>
               </w:rPr>
             </w:r>
           </w:p>
@@ -6674,7 +6611,7 @@
           </w:tcPr>
           <w:p>
             <w:pPr>
-              <w:jc w:val="center"/>
+              <w:jc w:val="left"/>
               <w:rPr>
                 <w:rFonts w:eastAsia="Quattrocento Sans" w:asciiTheme="majorHAnsi" w:hAnsiTheme="majorHAnsi" w:cstheme="majorHAnsi"/>
                 <w:b w:val="false"/>
@@ -6695,7 +6632,6 @@
             <w:r>
               <w:rPr>
                 <w:rFonts w:asciiTheme="majorHAnsi" w:hAnsiTheme="majorHAnsi" w:cstheme="majorHAnsi"/>
-                <w:b w:val="false"/>
               </w:rPr>
             </w:r>
           </w:p>
@@ -6709,7 +6645,7 @@
           </w:tcPr>
           <w:p>
             <w:pPr>
-              <w:jc w:val="center"/>
+              <w:jc w:val="left"/>
               <w:rPr>
                 <w:rFonts w:eastAsia="Quattrocento Sans" w:asciiTheme="majorHAnsi" w:hAnsiTheme="majorHAnsi" w:cstheme="majorHAnsi"/>
                 <w:b w:val="false"/>
@@ -6730,7 +6666,6 @@
             <w:r>
               <w:rPr>
                 <w:rFonts w:asciiTheme="majorHAnsi" w:hAnsiTheme="majorHAnsi" w:cstheme="majorHAnsi"/>
-                <w:b w:val="false"/>
               </w:rPr>
             </w:r>
           </w:p>
@@ -6744,7 +6679,7 @@
           </w:tcPr>
           <w:p>
             <w:pPr>
-              <w:jc w:val="center"/>
+              <w:jc w:val="left"/>
               <w:rPr>
                 <w:rFonts w:eastAsia="Quattrocento Sans" w:asciiTheme="majorHAnsi" w:hAnsiTheme="majorHAnsi" w:cstheme="majorHAnsi"/>
                 <w:b w:val="false"/>
@@ -6765,7 +6700,6 @@
             <w:r>
               <w:rPr>
                 <w:rFonts w:asciiTheme="majorHAnsi" w:hAnsiTheme="majorHAnsi" w:cstheme="majorHAnsi"/>
-                <w:b w:val="false"/>
               </w:rPr>
             </w:r>
           </w:p>
@@ -6807,7 +6741,6 @@
             <w:r>
               <w:rPr>
                 <w:rFonts w:asciiTheme="majorHAnsi" w:hAnsiTheme="majorHAnsi" w:cstheme="majorHAnsi"/>
-                <w:b w:val="false"/>
               </w:rPr>
             </w:r>
           </w:p>
@@ -6821,7 +6754,7 @@
           </w:tcPr>
           <w:p>
             <w:pPr>
-              <w:jc w:val="center"/>
+              <w:jc w:val="left"/>
               <w:rPr>
                 <w:rFonts w:eastAsia="Quattrocento Sans" w:asciiTheme="majorHAnsi" w:hAnsiTheme="majorHAnsi" w:cstheme="majorHAnsi"/>
                 <w:b w:val="false"/>
@@ -6832,6 +6765,7 @@
                 <w:rFonts w:eastAsia="Quattrocento Sans" w:asciiTheme="majorHAnsi" w:hAnsiTheme="majorHAnsi" w:cstheme="majorHAnsi"/>
                 <w:b w:val="false"/>
               </w:rPr>
+              <w:t xml:space="preserve">Mahasiswa mampu menentukan solusi persamaan non linier secara numerik</w:t>
             </w:r>
             <w:r>
               <w:rPr>
@@ -6842,7 +6776,6 @@
             <w:r>
               <w:rPr>
                 <w:rFonts w:asciiTheme="majorHAnsi" w:hAnsiTheme="majorHAnsi" w:cstheme="majorHAnsi"/>
-                <w:b w:val="false"/>
               </w:rPr>
             </w:r>
           </w:p>
@@ -6856,7 +6789,7 @@
           </w:tcPr>
           <w:p>
             <w:pPr>
-              <w:jc w:val="center"/>
+              <w:jc w:val="left"/>
               <w:rPr>
                 <w:rFonts w:eastAsia="Quattrocento Sans" w:asciiTheme="majorHAnsi" w:hAnsiTheme="majorHAnsi" w:cstheme="majorHAnsi"/>
                 <w:b w:val="false"/>
@@ -6877,7 +6810,6 @@
             <w:r>
               <w:rPr>
                 <w:rFonts w:asciiTheme="majorHAnsi" w:hAnsiTheme="majorHAnsi" w:cstheme="majorHAnsi"/>
-                <w:b w:val="false"/>
               </w:rPr>
             </w:r>
           </w:p>
@@ -6891,7 +6823,7 @@
           </w:tcPr>
           <w:p>
             <w:pPr>
-              <w:jc w:val="center"/>
+              <w:jc w:val="left"/>
               <w:rPr>
                 <w:rFonts w:eastAsia="Quattrocento Sans" w:asciiTheme="majorHAnsi" w:hAnsiTheme="majorHAnsi" w:cstheme="majorHAnsi"/>
                 <w:b w:val="false"/>
@@ -6912,7 +6844,6 @@
             <w:r>
               <w:rPr>
                 <w:rFonts w:asciiTheme="majorHAnsi" w:hAnsiTheme="majorHAnsi" w:cstheme="majorHAnsi"/>
-                <w:b w:val="false"/>
               </w:rPr>
             </w:r>
           </w:p>
@@ -6926,7 +6857,7 @@
           </w:tcPr>
           <w:p>
             <w:pPr>
-              <w:jc w:val="center"/>
+              <w:jc w:val="left"/>
               <w:rPr>
                 <w:rFonts w:eastAsia="Quattrocento Sans" w:asciiTheme="majorHAnsi" w:hAnsiTheme="majorHAnsi" w:cstheme="majorHAnsi"/>
                 <w:b w:val="false"/>
@@ -6947,7 +6878,6 @@
             <w:r>
               <w:rPr>
                 <w:rFonts w:asciiTheme="majorHAnsi" w:hAnsiTheme="majorHAnsi" w:cstheme="majorHAnsi"/>
-                <w:b w:val="false"/>
               </w:rPr>
             </w:r>
           </w:p>
@@ -6961,7 +6891,7 @@
           </w:tcPr>
           <w:p>
             <w:pPr>
-              <w:jc w:val="center"/>
+              <w:jc w:val="left"/>
               <w:rPr>
                 <w:rFonts w:eastAsia="Quattrocento Sans" w:asciiTheme="majorHAnsi" w:hAnsiTheme="majorHAnsi" w:cstheme="majorHAnsi"/>
                 <w:b w:val="false"/>
@@ -6982,7 +6912,6 @@
             <w:r>
               <w:rPr>
                 <w:rFonts w:asciiTheme="majorHAnsi" w:hAnsiTheme="majorHAnsi" w:cstheme="majorHAnsi"/>
-                <w:b w:val="false"/>
               </w:rPr>
             </w:r>
           </w:p>
@@ -6996,7 +6925,7 @@
           </w:tcPr>
           <w:p>
             <w:pPr>
-              <w:jc w:val="center"/>
+              <w:jc w:val="left"/>
               <w:rPr>
                 <w:rFonts w:eastAsia="Quattrocento Sans" w:asciiTheme="majorHAnsi" w:hAnsiTheme="majorHAnsi" w:cstheme="majorHAnsi"/>
                 <w:b w:val="false"/>
@@ -7017,7 +6946,6 @@
             <w:r>
               <w:rPr>
                 <w:rFonts w:asciiTheme="majorHAnsi" w:hAnsiTheme="majorHAnsi" w:cstheme="majorHAnsi"/>
-                <w:b w:val="false"/>
               </w:rPr>
             </w:r>
           </w:p>
@@ -7031,7 +6959,7 @@
           </w:tcPr>
           <w:p>
             <w:pPr>
-              <w:jc w:val="center"/>
+              <w:jc w:val="left"/>
               <w:rPr>
                 <w:rFonts w:eastAsia="Quattrocento Sans" w:asciiTheme="majorHAnsi" w:hAnsiTheme="majorHAnsi" w:cstheme="majorHAnsi"/>
                 <w:b w:val="false"/>
@@ -7052,7 +6980,6 @@
             <w:r>
               <w:rPr>
                 <w:rFonts w:asciiTheme="majorHAnsi" w:hAnsiTheme="majorHAnsi" w:cstheme="majorHAnsi"/>
-                <w:b w:val="false"/>
               </w:rPr>
             </w:r>
           </w:p>
@@ -7066,7 +6993,7 @@
           </w:tcPr>
           <w:p>
             <w:pPr>
-              <w:jc w:val="center"/>
+              <w:jc w:val="left"/>
               <w:rPr>
                 <w:rFonts w:eastAsia="Quattrocento Sans" w:asciiTheme="majorHAnsi" w:hAnsiTheme="majorHAnsi" w:cstheme="majorHAnsi"/>
                 <w:b w:val="false"/>
@@ -7087,7 +7014,6 @@
             <w:r>
               <w:rPr>
                 <w:rFonts w:asciiTheme="majorHAnsi" w:hAnsiTheme="majorHAnsi" w:cstheme="majorHAnsi"/>
-                <w:b w:val="false"/>
               </w:rPr>
             </w:r>
           </w:p>
@@ -7101,7 +7027,7 @@
           </w:tcPr>
           <w:p>
             <w:pPr>
-              <w:jc w:val="center"/>
+              <w:jc w:val="left"/>
               <w:rPr>
                 <w:rFonts w:eastAsia="Quattrocento Sans" w:asciiTheme="majorHAnsi" w:hAnsiTheme="majorHAnsi" w:cstheme="majorHAnsi"/>
                 <w:b w:val="false"/>
@@ -7122,7 +7048,6 @@
             <w:r>
               <w:rPr>
                 <w:rFonts w:asciiTheme="majorHAnsi" w:hAnsiTheme="majorHAnsi" w:cstheme="majorHAnsi"/>
-                <w:b w:val="false"/>
               </w:rPr>
             </w:r>
           </w:p>
@@ -7164,7 +7089,6 @@
             <w:r>
               <w:rPr>
                 <w:rFonts w:asciiTheme="majorHAnsi" w:hAnsiTheme="majorHAnsi" w:cstheme="majorHAnsi"/>
-                <w:b w:val="false"/>
               </w:rPr>
             </w:r>
           </w:p>
@@ -7178,7 +7102,7 @@
           </w:tcPr>
           <w:p>
             <w:pPr>
-              <w:jc w:val="center"/>
+              <w:jc w:val="left"/>
               <w:rPr>
                 <w:rFonts w:eastAsia="Quattrocento Sans" w:asciiTheme="majorHAnsi" w:hAnsiTheme="majorHAnsi" w:cstheme="majorHAnsi"/>
                 <w:b w:val="false"/>
@@ -7189,6 +7113,7 @@
                 <w:rFonts w:eastAsia="Quattrocento Sans" w:asciiTheme="majorHAnsi" w:hAnsiTheme="majorHAnsi" w:cstheme="majorHAnsi"/>
                 <w:b w:val="false"/>
               </w:rPr>
+              <w:t xml:space="preserve">Mahasiswa mampu menentukan solusi dari sistem persamaan linier secara numerik</w:t>
             </w:r>
             <w:r>
               <w:rPr>
@@ -7199,7 +7124,6 @@
             <w:r>
               <w:rPr>
                 <w:rFonts w:asciiTheme="majorHAnsi" w:hAnsiTheme="majorHAnsi" w:cstheme="majorHAnsi"/>
-                <w:b w:val="false"/>
               </w:rPr>
             </w:r>
           </w:p>
@@ -7213,7 +7137,7 @@
           </w:tcPr>
           <w:p>
             <w:pPr>
-              <w:jc w:val="center"/>
+              <w:jc w:val="left"/>
               <w:rPr>
                 <w:rFonts w:eastAsia="Quattrocento Sans" w:asciiTheme="majorHAnsi" w:hAnsiTheme="majorHAnsi" w:cstheme="majorHAnsi"/>
                 <w:b w:val="false"/>
@@ -7234,7 +7158,6 @@
             <w:r>
               <w:rPr>
                 <w:rFonts w:asciiTheme="majorHAnsi" w:hAnsiTheme="majorHAnsi" w:cstheme="majorHAnsi"/>
-                <w:b w:val="false"/>
               </w:rPr>
             </w:r>
           </w:p>
@@ -7248,7 +7171,7 @@
           </w:tcPr>
           <w:p>
             <w:pPr>
-              <w:jc w:val="center"/>
+              <w:jc w:val="left"/>
               <w:rPr>
                 <w:rFonts w:eastAsia="Quattrocento Sans" w:asciiTheme="majorHAnsi" w:hAnsiTheme="majorHAnsi" w:cstheme="majorHAnsi"/>
                 <w:b w:val="false"/>
@@ -7269,7 +7192,6 @@
             <w:r>
               <w:rPr>
                 <w:rFonts w:asciiTheme="majorHAnsi" w:hAnsiTheme="majorHAnsi" w:cstheme="majorHAnsi"/>
-                <w:b w:val="false"/>
               </w:rPr>
             </w:r>
           </w:p>
@@ -7283,7 +7205,7 @@
           </w:tcPr>
           <w:p>
             <w:pPr>
-              <w:jc w:val="center"/>
+              <w:jc w:val="left"/>
               <w:rPr>
                 <w:rFonts w:eastAsia="Quattrocento Sans" w:asciiTheme="majorHAnsi" w:hAnsiTheme="majorHAnsi" w:cstheme="majorHAnsi"/>
                 <w:b w:val="false"/>
@@ -7304,7 +7226,6 @@
             <w:r>
               <w:rPr>
                 <w:rFonts w:asciiTheme="majorHAnsi" w:hAnsiTheme="majorHAnsi" w:cstheme="majorHAnsi"/>
-                <w:b w:val="false"/>
               </w:rPr>
             </w:r>
           </w:p>
@@ -7318,7 +7239,7 @@
           </w:tcPr>
           <w:p>
             <w:pPr>
-              <w:jc w:val="center"/>
+              <w:jc w:val="left"/>
               <w:rPr>
                 <w:rFonts w:eastAsia="Quattrocento Sans" w:asciiTheme="majorHAnsi" w:hAnsiTheme="majorHAnsi" w:cstheme="majorHAnsi"/>
                 <w:b w:val="false"/>
@@ -7339,7 +7260,6 @@
             <w:r>
               <w:rPr>
                 <w:rFonts w:asciiTheme="majorHAnsi" w:hAnsiTheme="majorHAnsi" w:cstheme="majorHAnsi"/>
-                <w:b w:val="false"/>
               </w:rPr>
             </w:r>
           </w:p>
@@ -7353,7 +7273,7 @@
           </w:tcPr>
           <w:p>
             <w:pPr>
-              <w:jc w:val="center"/>
+              <w:jc w:val="left"/>
               <w:rPr>
                 <w:rFonts w:eastAsia="Quattrocento Sans" w:asciiTheme="majorHAnsi" w:hAnsiTheme="majorHAnsi" w:cstheme="majorHAnsi"/>
                 <w:b w:val="false"/>
@@ -7374,7 +7294,6 @@
             <w:r>
               <w:rPr>
                 <w:rFonts w:asciiTheme="majorHAnsi" w:hAnsiTheme="majorHAnsi" w:cstheme="majorHAnsi"/>
-                <w:b w:val="false"/>
               </w:rPr>
             </w:r>
           </w:p>
@@ -7388,7 +7307,7 @@
           </w:tcPr>
           <w:p>
             <w:pPr>
-              <w:jc w:val="center"/>
+              <w:jc w:val="left"/>
               <w:rPr>
                 <w:rFonts w:eastAsia="Quattrocento Sans" w:asciiTheme="majorHAnsi" w:hAnsiTheme="majorHAnsi" w:cstheme="majorHAnsi"/>
                 <w:b w:val="false"/>
@@ -7409,7 +7328,6 @@
             <w:r>
               <w:rPr>
                 <w:rFonts w:asciiTheme="majorHAnsi" w:hAnsiTheme="majorHAnsi" w:cstheme="majorHAnsi"/>
-                <w:b w:val="false"/>
               </w:rPr>
             </w:r>
           </w:p>
@@ -7423,7 +7341,7 @@
           </w:tcPr>
           <w:p>
             <w:pPr>
-              <w:jc w:val="center"/>
+              <w:jc w:val="left"/>
               <w:rPr>
                 <w:rFonts w:eastAsia="Quattrocento Sans" w:asciiTheme="majorHAnsi" w:hAnsiTheme="majorHAnsi" w:cstheme="majorHAnsi"/>
                 <w:b w:val="false"/>
@@ -7444,7 +7362,6 @@
             <w:r>
               <w:rPr>
                 <w:rFonts w:asciiTheme="majorHAnsi" w:hAnsiTheme="majorHAnsi" w:cstheme="majorHAnsi"/>
-                <w:b w:val="false"/>
               </w:rPr>
             </w:r>
           </w:p>
@@ -7458,7 +7375,7 @@
           </w:tcPr>
           <w:p>
             <w:pPr>
-              <w:jc w:val="center"/>
+              <w:jc w:val="left"/>
               <w:rPr>
                 <w:rFonts w:eastAsia="Quattrocento Sans" w:asciiTheme="majorHAnsi" w:hAnsiTheme="majorHAnsi" w:cstheme="majorHAnsi"/>
                 <w:b w:val="false"/>
@@ -7479,7 +7396,6 @@
             <w:r>
               <w:rPr>
                 <w:rFonts w:asciiTheme="majorHAnsi" w:hAnsiTheme="majorHAnsi" w:cstheme="majorHAnsi"/>
-                <w:b w:val="false"/>
               </w:rPr>
             </w:r>
           </w:p>
@@ -7521,7 +7437,6 @@
             <w:r>
               <w:rPr>
                 <w:rFonts w:asciiTheme="majorHAnsi" w:hAnsiTheme="majorHAnsi" w:cstheme="majorHAnsi"/>
-                <w:b w:val="false"/>
               </w:rPr>
             </w:r>
           </w:p>
@@ -7535,7 +7450,7 @@
           </w:tcPr>
           <w:p>
             <w:pPr>
-              <w:jc w:val="center"/>
+              <w:jc w:val="left"/>
               <w:rPr>
                 <w:rFonts w:eastAsia="Quattrocento Sans" w:asciiTheme="majorHAnsi" w:hAnsiTheme="majorHAnsi" w:cstheme="majorHAnsi"/>
                 <w:b w:val="false"/>
@@ -7546,6 +7461,7 @@
                 <w:rFonts w:eastAsia="Quattrocento Sans" w:asciiTheme="majorHAnsi" w:hAnsiTheme="majorHAnsi" w:cstheme="majorHAnsi"/>
                 <w:b w:val="false"/>
               </w:rPr>
+              <w:t xml:space="preserve">Mahasiswa mampu melakukan interpolasi polinom secara numerik</w:t>
             </w:r>
             <w:r>
               <w:rPr>
@@ -7556,7 +7472,6 @@
             <w:r>
               <w:rPr>
                 <w:rFonts w:asciiTheme="majorHAnsi" w:hAnsiTheme="majorHAnsi" w:cstheme="majorHAnsi"/>
-                <w:b w:val="false"/>
               </w:rPr>
             </w:r>
           </w:p>
@@ -7570,7 +7485,7 @@
           </w:tcPr>
           <w:p>
             <w:pPr>
-              <w:jc w:val="center"/>
+              <w:jc w:val="left"/>
               <w:rPr>
                 <w:rFonts w:eastAsia="Quattrocento Sans" w:asciiTheme="majorHAnsi" w:hAnsiTheme="majorHAnsi" w:cstheme="majorHAnsi"/>
                 <w:b w:val="false"/>
@@ -7591,7 +7506,6 @@
             <w:r>
               <w:rPr>
                 <w:rFonts w:asciiTheme="majorHAnsi" w:hAnsiTheme="majorHAnsi" w:cstheme="majorHAnsi"/>
-                <w:b w:val="false"/>
               </w:rPr>
             </w:r>
           </w:p>
@@ -7605,7 +7519,7 @@
           </w:tcPr>
           <w:p>
             <w:pPr>
-              <w:jc w:val="center"/>
+              <w:jc w:val="left"/>
               <w:rPr>
                 <w:rFonts w:eastAsia="Quattrocento Sans" w:asciiTheme="majorHAnsi" w:hAnsiTheme="majorHAnsi" w:cstheme="majorHAnsi"/>
                 <w:b w:val="false"/>
@@ -7626,7 +7540,6 @@
             <w:r>
               <w:rPr>
                 <w:rFonts w:asciiTheme="majorHAnsi" w:hAnsiTheme="majorHAnsi" w:cstheme="majorHAnsi"/>
-                <w:b w:val="false"/>
               </w:rPr>
             </w:r>
           </w:p>
@@ -7640,7 +7553,7 @@
           </w:tcPr>
           <w:p>
             <w:pPr>
-              <w:jc w:val="center"/>
+              <w:jc w:val="left"/>
               <w:rPr>
                 <w:rFonts w:eastAsia="Quattrocento Sans" w:asciiTheme="majorHAnsi" w:hAnsiTheme="majorHAnsi" w:cstheme="majorHAnsi"/>
                 <w:b w:val="false"/>
@@ -7661,7 +7574,6 @@
             <w:r>
               <w:rPr>
                 <w:rFonts w:asciiTheme="majorHAnsi" w:hAnsiTheme="majorHAnsi" w:cstheme="majorHAnsi"/>
-                <w:b w:val="false"/>
               </w:rPr>
             </w:r>
           </w:p>
@@ -7675,7 +7587,7 @@
           </w:tcPr>
           <w:p>
             <w:pPr>
-              <w:jc w:val="center"/>
+              <w:jc w:val="left"/>
               <w:rPr>
                 <w:rFonts w:eastAsia="Quattrocento Sans" w:asciiTheme="majorHAnsi" w:hAnsiTheme="majorHAnsi" w:cstheme="majorHAnsi"/>
                 <w:b w:val="false"/>
@@ -7696,7 +7608,6 @@
             <w:r>
               <w:rPr>
                 <w:rFonts w:asciiTheme="majorHAnsi" w:hAnsiTheme="majorHAnsi" w:cstheme="majorHAnsi"/>
-                <w:b w:val="false"/>
               </w:rPr>
             </w:r>
           </w:p>
@@ -7710,7 +7621,7 @@
           </w:tcPr>
           <w:p>
             <w:pPr>
-              <w:jc w:val="center"/>
+              <w:jc w:val="left"/>
               <w:rPr>
                 <w:rFonts w:eastAsia="Quattrocento Sans" w:asciiTheme="majorHAnsi" w:hAnsiTheme="majorHAnsi" w:cstheme="majorHAnsi"/>
                 <w:b w:val="false"/>
@@ -7731,7 +7642,6 @@
             <w:r>
               <w:rPr>
                 <w:rFonts w:asciiTheme="majorHAnsi" w:hAnsiTheme="majorHAnsi" w:cstheme="majorHAnsi"/>
-                <w:b w:val="false"/>
               </w:rPr>
             </w:r>
           </w:p>
@@ -7745,7 +7655,7 @@
           </w:tcPr>
           <w:p>
             <w:pPr>
-              <w:jc w:val="center"/>
+              <w:jc w:val="left"/>
               <w:rPr>
                 <w:rFonts w:eastAsia="Quattrocento Sans" w:asciiTheme="majorHAnsi" w:hAnsiTheme="majorHAnsi" w:cstheme="majorHAnsi"/>
                 <w:b w:val="false"/>
@@ -7766,7 +7676,6 @@
             <w:r>
               <w:rPr>
                 <w:rFonts w:asciiTheme="majorHAnsi" w:hAnsiTheme="majorHAnsi" w:cstheme="majorHAnsi"/>
-                <w:b w:val="false"/>
               </w:rPr>
             </w:r>
           </w:p>
@@ -7780,7 +7689,7 @@
           </w:tcPr>
           <w:p>
             <w:pPr>
-              <w:jc w:val="center"/>
+              <w:jc w:val="left"/>
               <w:rPr>
                 <w:rFonts w:eastAsia="Quattrocento Sans" w:asciiTheme="majorHAnsi" w:hAnsiTheme="majorHAnsi" w:cstheme="majorHAnsi"/>
                 <w:b w:val="false"/>
@@ -7801,7 +7710,6 @@
             <w:r>
               <w:rPr>
                 <w:rFonts w:asciiTheme="majorHAnsi" w:hAnsiTheme="majorHAnsi" w:cstheme="majorHAnsi"/>
-                <w:b w:val="false"/>
               </w:rPr>
             </w:r>
           </w:p>
@@ -7815,6 +7723,47 @@
           </w:tcPr>
           <w:p>
             <w:pPr>
+              <w:jc w:val="left"/>
+              <w:rPr>
+                <w:rFonts w:eastAsia="Quattrocento Sans" w:asciiTheme="majorHAnsi" w:hAnsiTheme="majorHAnsi" w:cstheme="majorHAnsi"/>
+                <w:b w:val="false"/>
+              </w:rPr>
+            </w:pPr>
+            <w:r>
+              <w:rPr>
+                <w:rFonts w:eastAsia="Quattrocento Sans" w:asciiTheme="majorHAnsi" w:hAnsiTheme="majorHAnsi" w:cstheme="majorHAnsi"/>
+                <w:b w:val="false"/>
+              </w:rPr>
+            </w:r>
+            <w:r>
+              <w:rPr>
+                <w:rFonts w:asciiTheme="majorHAnsi" w:hAnsiTheme="majorHAnsi" w:cstheme="majorHAnsi"/>
+                <w:b w:val="false"/>
+              </w:rPr>
+            </w:r>
+            <w:r>
+              <w:rPr>
+                <w:rFonts w:asciiTheme="majorHAnsi" w:hAnsiTheme="majorHAnsi" w:cstheme="majorHAnsi"/>
+              </w:rPr>
+            </w:r>
+          </w:p>
+        </w:tc>
+      </w:tr>
+      <w:tr>
+        <w:trPr>
+          <w:gridAfter w:val="1"/>
+          <w:trHeight w:val="432"/>
+        </w:trPr>
+        <w:tc>
+          <w:tcPr>
+            <w:tcW w:w="909" w:type="dxa"/>
+            <w:vAlign w:val="center"/>
+            <w:vMerge w:val="restart"/>
+            <w:textDirection w:val="lrTb"/>
+            <w:noWrap w:val="false"/>
+          </w:tcPr>
+          <w:p>
+            <w:pPr>
               <w:jc w:val="center"/>
               <w:rPr>
                 <w:rFonts w:eastAsia="Quattrocento Sans" w:asciiTheme="majorHAnsi" w:hAnsiTheme="majorHAnsi" w:cstheme="majorHAnsi"/>
@@ -7829,13 +7778,585 @@
             </w:r>
             <w:r>
               <w:rPr>
-                <w:rFonts w:asciiTheme="majorHAnsi" w:hAnsiTheme="majorHAnsi" w:cstheme="majorHAnsi"/>
+                <w:rFonts w:eastAsia="Quattrocento Sans" w:asciiTheme="majorHAnsi" w:hAnsiTheme="majorHAnsi" w:cstheme="majorHAnsi"/>
                 <w:b w:val="false"/>
               </w:rPr>
             </w:r>
-            <w:r>
-              <w:rPr>
-                <w:rFonts w:asciiTheme="majorHAnsi" w:hAnsiTheme="majorHAnsi" w:cstheme="majorHAnsi"/>
+          </w:p>
+        </w:tc>
+        <w:tc>
+          <w:tcPr>
+            <w:tcW w:w="1885" w:type="dxa"/>
+            <w:vAlign w:val="center"/>
+            <w:vMerge w:val="restart"/>
+            <w:textDirection w:val="lrTb"/>
+            <w:noWrap w:val="false"/>
+          </w:tcPr>
+          <w:p>
+            <w:pPr>
+              <w:jc w:val="left"/>
+              <w:rPr>
+                <w:rFonts w:eastAsia="Quattrocento Sans" w:asciiTheme="majorHAnsi" w:hAnsiTheme="majorHAnsi" w:cstheme="majorHAnsi"/>
+                <w:b w:val="false"/>
+              </w:rPr>
+            </w:pPr>
+            <w:r>
+              <w:rPr>
+                <w:rFonts w:eastAsia="Quattrocento Sans" w:asciiTheme="majorHAnsi" w:hAnsiTheme="majorHAnsi" w:cstheme="majorHAnsi"/>
+                <w:b w:val="false"/>
+              </w:rPr>
+              <w:t xml:space="preserve">Mahasiswa mampu memecahkan permasalahan integral secara numerik</w:t>
+            </w:r>
+            <w:r>
+              <w:rPr>
+                <w:rFonts w:eastAsia="Quattrocento Sans" w:asciiTheme="majorHAnsi" w:hAnsiTheme="majorHAnsi" w:cstheme="majorHAnsi"/>
+                <w:b w:val="false"/>
+              </w:rPr>
+            </w:r>
+          </w:p>
+        </w:tc>
+        <w:tc>
+          <w:tcPr>
+            <w:tcW w:w="1800" w:type="dxa"/>
+            <w:vAlign w:val="center"/>
+            <w:vMerge w:val="restart"/>
+            <w:textDirection w:val="lrTb"/>
+            <w:noWrap w:val="false"/>
+          </w:tcPr>
+          <w:p>
+            <w:pPr>
+              <w:jc w:val="left"/>
+              <w:rPr>
+                <w:rFonts w:eastAsia="Quattrocento Sans" w:asciiTheme="majorHAnsi" w:hAnsiTheme="majorHAnsi" w:cstheme="majorHAnsi"/>
+                <w:b w:val="false"/>
+              </w:rPr>
+            </w:pPr>
+            <w:r>
+              <w:rPr>
+                <w:rFonts w:eastAsia="Quattrocento Sans" w:asciiTheme="majorHAnsi" w:hAnsiTheme="majorHAnsi" w:cstheme="majorHAnsi"/>
+                <w:b w:val="false"/>
+              </w:rPr>
+            </w:r>
+            <w:r>
+              <w:rPr>
+                <w:rFonts w:eastAsia="Quattrocento Sans" w:asciiTheme="majorHAnsi" w:hAnsiTheme="majorHAnsi" w:cstheme="majorHAnsi"/>
+                <w:b w:val="false"/>
+              </w:rPr>
+            </w:r>
+          </w:p>
+        </w:tc>
+        <w:tc>
+          <w:tcPr>
+            <w:tcW w:w="1887" w:type="dxa"/>
+            <w:vAlign w:val="center"/>
+            <w:vMerge w:val="restart"/>
+            <w:textDirection w:val="lrTb"/>
+            <w:noWrap w:val="false"/>
+          </w:tcPr>
+          <w:p>
+            <w:pPr>
+              <w:jc w:val="left"/>
+              <w:rPr>
+                <w:rFonts w:eastAsia="Quattrocento Sans" w:asciiTheme="majorHAnsi" w:hAnsiTheme="majorHAnsi" w:cstheme="majorHAnsi"/>
+                <w:b w:val="false"/>
+              </w:rPr>
+            </w:pPr>
+            <w:r>
+              <w:rPr>
+                <w:rFonts w:eastAsia="Quattrocento Sans" w:asciiTheme="majorHAnsi" w:hAnsiTheme="majorHAnsi" w:cstheme="majorHAnsi"/>
+                <w:b w:val="false"/>
+              </w:rPr>
+            </w:r>
+            <w:r>
+              <w:rPr>
+                <w:rFonts w:eastAsia="Quattrocento Sans" w:asciiTheme="majorHAnsi" w:hAnsiTheme="majorHAnsi" w:cstheme="majorHAnsi"/>
+                <w:b w:val="false"/>
+              </w:rPr>
+            </w:r>
+          </w:p>
+        </w:tc>
+        <w:tc>
+          <w:tcPr>
+            <w:tcW w:w="2019" w:type="dxa"/>
+            <w:vAlign w:val="center"/>
+            <w:vMerge w:val="restart"/>
+            <w:textDirection w:val="lrTb"/>
+            <w:noWrap w:val="false"/>
+          </w:tcPr>
+          <w:p>
+            <w:pPr>
+              <w:jc w:val="left"/>
+              <w:rPr>
+                <w:rFonts w:eastAsia="Quattrocento Sans" w:asciiTheme="majorHAnsi" w:hAnsiTheme="majorHAnsi" w:cstheme="majorHAnsi"/>
+                <w:b w:val="false"/>
+              </w:rPr>
+            </w:pPr>
+            <w:r>
+              <w:rPr>
+                <w:rFonts w:eastAsia="Quattrocento Sans" w:asciiTheme="majorHAnsi" w:hAnsiTheme="majorHAnsi" w:cstheme="majorHAnsi"/>
+                <w:b w:val="false"/>
+              </w:rPr>
+            </w:r>
+            <w:r>
+              <w:rPr>
+                <w:rFonts w:eastAsia="Quattrocento Sans" w:asciiTheme="majorHAnsi" w:hAnsiTheme="majorHAnsi" w:cstheme="majorHAnsi"/>
+                <w:b w:val="false"/>
+              </w:rPr>
+            </w:r>
+          </w:p>
+        </w:tc>
+        <w:tc>
+          <w:tcPr>
+            <w:tcW w:w="1620" w:type="dxa"/>
+            <w:vAlign w:val="center"/>
+            <w:vMerge w:val="restart"/>
+            <w:textDirection w:val="lrTb"/>
+            <w:noWrap w:val="false"/>
+          </w:tcPr>
+          <w:p>
+            <w:pPr>
+              <w:jc w:val="left"/>
+              <w:rPr>
+                <w:rFonts w:eastAsia="Quattrocento Sans" w:asciiTheme="majorHAnsi" w:hAnsiTheme="majorHAnsi" w:cstheme="majorHAnsi"/>
+                <w:b w:val="false"/>
+              </w:rPr>
+            </w:pPr>
+            <w:r>
+              <w:rPr>
+                <w:rFonts w:eastAsia="Quattrocento Sans" w:asciiTheme="majorHAnsi" w:hAnsiTheme="majorHAnsi" w:cstheme="majorHAnsi"/>
+                <w:b w:val="false"/>
+              </w:rPr>
+            </w:r>
+            <w:r>
+              <w:rPr>
+                <w:rFonts w:eastAsia="Quattrocento Sans" w:asciiTheme="majorHAnsi" w:hAnsiTheme="majorHAnsi" w:cstheme="majorHAnsi"/>
+                <w:b w:val="false"/>
+              </w:rPr>
+            </w:r>
+          </w:p>
+        </w:tc>
+        <w:tc>
+          <w:tcPr>
+            <w:tcW w:w="1660" w:type="dxa"/>
+            <w:vAlign w:val="center"/>
+            <w:vMerge w:val="restart"/>
+            <w:textDirection w:val="lrTb"/>
+            <w:noWrap w:val="false"/>
+          </w:tcPr>
+          <w:p>
+            <w:pPr>
+              <w:jc w:val="left"/>
+              <w:rPr>
+                <w:rFonts w:eastAsia="Quattrocento Sans" w:asciiTheme="majorHAnsi" w:hAnsiTheme="majorHAnsi" w:cstheme="majorHAnsi"/>
+                <w:b w:val="false"/>
+              </w:rPr>
+            </w:pPr>
+            <w:r>
+              <w:rPr>
+                <w:rFonts w:eastAsia="Quattrocento Sans" w:asciiTheme="majorHAnsi" w:hAnsiTheme="majorHAnsi" w:cstheme="majorHAnsi"/>
+                <w:b w:val="false"/>
+              </w:rPr>
+            </w:r>
+            <w:r>
+              <w:rPr>
+                <w:rFonts w:eastAsia="Quattrocento Sans" w:asciiTheme="majorHAnsi" w:hAnsiTheme="majorHAnsi" w:cstheme="majorHAnsi"/>
+                <w:b w:val="false"/>
+              </w:rPr>
+            </w:r>
+          </w:p>
+        </w:tc>
+        <w:tc>
+          <w:tcPr>
+            <w:tcW w:w="1497" w:type="dxa"/>
+            <w:vAlign w:val="center"/>
+            <w:vMerge w:val="restart"/>
+            <w:textDirection w:val="lrTb"/>
+            <w:noWrap w:val="false"/>
+          </w:tcPr>
+          <w:p>
+            <w:pPr>
+              <w:jc w:val="left"/>
+              <w:rPr>
+                <w:rFonts w:eastAsia="Quattrocento Sans" w:asciiTheme="majorHAnsi" w:hAnsiTheme="majorHAnsi" w:cstheme="majorHAnsi"/>
+                <w:b w:val="false"/>
+              </w:rPr>
+            </w:pPr>
+            <w:r>
+              <w:rPr>
+                <w:rFonts w:eastAsia="Quattrocento Sans" w:asciiTheme="majorHAnsi" w:hAnsiTheme="majorHAnsi" w:cstheme="majorHAnsi"/>
+                <w:b w:val="false"/>
+              </w:rPr>
+            </w:r>
+            <w:r>
+              <w:rPr>
+                <w:rFonts w:eastAsia="Quattrocento Sans" w:asciiTheme="majorHAnsi" w:hAnsiTheme="majorHAnsi" w:cstheme="majorHAnsi"/>
+                <w:b w:val="false"/>
+              </w:rPr>
+            </w:r>
+          </w:p>
+        </w:tc>
+        <w:tc>
+          <w:tcPr>
+            <w:tcW w:w="1010" w:type="dxa"/>
+            <w:vAlign w:val="center"/>
+            <w:vMerge w:val="restart"/>
+            <w:textDirection w:val="lrTb"/>
+            <w:noWrap w:val="false"/>
+          </w:tcPr>
+          <w:p>
+            <w:pPr>
+              <w:jc w:val="left"/>
+              <w:rPr>
+                <w:rFonts w:eastAsia="Quattrocento Sans" w:asciiTheme="majorHAnsi" w:hAnsiTheme="majorHAnsi" w:cstheme="majorHAnsi"/>
+                <w:b w:val="false"/>
+              </w:rPr>
+            </w:pPr>
+            <w:r>
+              <w:rPr>
+                <w:rFonts w:eastAsia="Quattrocento Sans" w:asciiTheme="majorHAnsi" w:hAnsiTheme="majorHAnsi" w:cstheme="majorHAnsi"/>
+                <w:b w:val="false"/>
+              </w:rPr>
+            </w:r>
+            <w:r>
+              <w:rPr>
+                <w:rFonts w:eastAsia="Quattrocento Sans" w:asciiTheme="majorHAnsi" w:hAnsiTheme="majorHAnsi" w:cstheme="majorHAnsi"/>
+                <w:b w:val="false"/>
+              </w:rPr>
+            </w:r>
+          </w:p>
+        </w:tc>
+        <w:tc>
+          <w:tcPr>
+            <w:tcW w:w="993" w:type="dxa"/>
+            <w:vAlign w:val="center"/>
+            <w:vMerge w:val="restart"/>
+            <w:textDirection w:val="lrTb"/>
+            <w:noWrap w:val="false"/>
+          </w:tcPr>
+          <w:p>
+            <w:pPr>
+              <w:jc w:val="left"/>
+              <w:rPr>
+                <w:rFonts w:eastAsia="Quattrocento Sans" w:asciiTheme="majorHAnsi" w:hAnsiTheme="majorHAnsi" w:cstheme="majorHAnsi"/>
+                <w:b w:val="false"/>
+              </w:rPr>
+            </w:pPr>
+            <w:r>
+              <w:rPr>
+                <w:rFonts w:eastAsia="Quattrocento Sans" w:asciiTheme="majorHAnsi" w:hAnsiTheme="majorHAnsi" w:cstheme="majorHAnsi"/>
+                <w:b w:val="false"/>
+              </w:rPr>
+            </w:r>
+            <w:r>
+              <w:rPr>
+                <w:rFonts w:eastAsia="Quattrocento Sans" w:asciiTheme="majorHAnsi" w:hAnsiTheme="majorHAnsi" w:cstheme="majorHAnsi"/>
+                <w:b w:val="false"/>
+              </w:rPr>
+            </w:r>
+          </w:p>
+        </w:tc>
+      </w:tr>
+      <w:tr>
+        <w:trPr>
+          <w:gridAfter w:val="1"/>
+          <w:trHeight w:val="432"/>
+        </w:trPr>
+        <w:tc>
+          <w:tcPr>
+            <w:tcW w:w="909" w:type="dxa"/>
+            <w:vAlign w:val="center"/>
+            <w:vMerge w:val="restart"/>
+            <w:textDirection w:val="lrTb"/>
+            <w:noWrap w:val="false"/>
+          </w:tcPr>
+          <w:p>
+            <w:pPr>
+              <w:jc w:val="center"/>
+              <w:rPr>
+                <w:rFonts w:eastAsia="Quattrocento Sans" w:asciiTheme="majorHAnsi" w:hAnsiTheme="majorHAnsi" w:cstheme="majorHAnsi"/>
+                <w:b w:val="false"/>
+              </w:rPr>
+            </w:pPr>
+            <w:r>
+              <w:rPr>
+                <w:rFonts w:eastAsia="Quattrocento Sans" w:asciiTheme="majorHAnsi" w:hAnsiTheme="majorHAnsi" w:cstheme="majorHAnsi"/>
+                <w:b w:val="false"/>
+              </w:rPr>
+            </w:r>
+            <w:r>
+              <w:rPr>
+                <w:rFonts w:eastAsia="Quattrocento Sans" w:asciiTheme="majorHAnsi" w:hAnsiTheme="majorHAnsi" w:cstheme="majorHAnsi"/>
+                <w:b w:val="false"/>
+              </w:rPr>
+            </w:r>
+          </w:p>
+        </w:tc>
+        <w:tc>
+          <w:tcPr>
+            <w:tcW w:w="1885" w:type="dxa"/>
+            <w:vAlign w:val="center"/>
+            <w:vMerge w:val="restart"/>
+            <w:textDirection w:val="lrTb"/>
+            <w:noWrap w:val="false"/>
+          </w:tcPr>
+          <w:p>
+            <w:pPr>
+              <w:jc w:val="left"/>
+              <w:rPr>
+                <w:rFonts w:eastAsia="Quattrocento Sans" w:asciiTheme="majorHAnsi" w:hAnsiTheme="majorHAnsi" w:cstheme="majorHAnsi"/>
+                <w:b w:val="false"/>
+              </w:rPr>
+            </w:pPr>
+            <w:r>
+              <w:rPr>
+                <w:rFonts w:eastAsia="Quattrocento Sans" w:asciiTheme="majorHAnsi" w:hAnsiTheme="majorHAnsi" w:cstheme="majorHAnsi"/>
+                <w:b w:val="false"/>
+              </w:rPr>
+              <w:t xml:space="preserve">Mahasiswa mampu memecahkan permasalahan diferensial secara numerik</w:t>
+            </w:r>
+            <w:r>
+              <w:rPr>
+                <w:rFonts w:eastAsia="Quattrocento Sans" w:asciiTheme="majorHAnsi" w:hAnsiTheme="majorHAnsi" w:cstheme="majorHAnsi"/>
+                <w:b w:val="false"/>
+              </w:rPr>
+            </w:r>
+          </w:p>
+        </w:tc>
+        <w:tc>
+          <w:tcPr>
+            <w:tcW w:w="1800" w:type="dxa"/>
+            <w:vAlign w:val="center"/>
+            <w:vMerge w:val="restart"/>
+            <w:textDirection w:val="lrTb"/>
+            <w:noWrap w:val="false"/>
+          </w:tcPr>
+          <w:p>
+            <w:pPr>
+              <w:jc w:val="left"/>
+              <w:rPr>
+                <w:rFonts w:eastAsia="Quattrocento Sans" w:asciiTheme="majorHAnsi" w:hAnsiTheme="majorHAnsi" w:cstheme="majorHAnsi"/>
+                <w:b w:val="false"/>
+              </w:rPr>
+            </w:pPr>
+            <w:r>
+              <w:rPr>
+                <w:rFonts w:eastAsia="Quattrocento Sans" w:asciiTheme="majorHAnsi" w:hAnsiTheme="majorHAnsi" w:cstheme="majorHAnsi"/>
+                <w:b w:val="false"/>
+              </w:rPr>
+            </w:r>
+            <w:r>
+              <w:rPr>
+                <w:rFonts w:eastAsia="Quattrocento Sans" w:asciiTheme="majorHAnsi" w:hAnsiTheme="majorHAnsi" w:cstheme="majorHAnsi"/>
+                <w:b w:val="false"/>
+              </w:rPr>
+            </w:r>
+          </w:p>
+        </w:tc>
+        <w:tc>
+          <w:tcPr>
+            <w:tcW w:w="1887" w:type="dxa"/>
+            <w:vAlign w:val="center"/>
+            <w:vMerge w:val="restart"/>
+            <w:textDirection w:val="lrTb"/>
+            <w:noWrap w:val="false"/>
+          </w:tcPr>
+          <w:p>
+            <w:pPr>
+              <w:jc w:val="left"/>
+              <w:rPr>
+                <w:rFonts w:eastAsia="Quattrocento Sans" w:asciiTheme="majorHAnsi" w:hAnsiTheme="majorHAnsi" w:cstheme="majorHAnsi"/>
+                <w:b w:val="false"/>
+              </w:rPr>
+            </w:pPr>
+            <w:r>
+              <w:rPr>
+                <w:rFonts w:eastAsia="Quattrocento Sans" w:asciiTheme="majorHAnsi" w:hAnsiTheme="majorHAnsi" w:cstheme="majorHAnsi"/>
+                <w:b w:val="false"/>
+              </w:rPr>
+            </w:r>
+            <w:r>
+              <w:rPr>
+                <w:rFonts w:eastAsia="Quattrocento Sans" w:asciiTheme="majorHAnsi" w:hAnsiTheme="majorHAnsi" w:cstheme="majorHAnsi"/>
+                <w:b w:val="false"/>
+              </w:rPr>
+            </w:r>
+          </w:p>
+        </w:tc>
+        <w:tc>
+          <w:tcPr>
+            <w:tcW w:w="2019" w:type="dxa"/>
+            <w:vAlign w:val="center"/>
+            <w:vMerge w:val="restart"/>
+            <w:textDirection w:val="lrTb"/>
+            <w:noWrap w:val="false"/>
+          </w:tcPr>
+          <w:p>
+            <w:pPr>
+              <w:jc w:val="left"/>
+              <w:rPr>
+                <w:rFonts w:eastAsia="Quattrocento Sans" w:asciiTheme="majorHAnsi" w:hAnsiTheme="majorHAnsi" w:cstheme="majorHAnsi"/>
+                <w:b w:val="false"/>
+              </w:rPr>
+            </w:pPr>
+            <w:r>
+              <w:rPr>
+                <w:rFonts w:eastAsia="Quattrocento Sans" w:asciiTheme="majorHAnsi" w:hAnsiTheme="majorHAnsi" w:cstheme="majorHAnsi"/>
+                <w:b w:val="false"/>
+              </w:rPr>
+            </w:r>
+            <w:r>
+              <w:rPr>
+                <w:rFonts w:eastAsia="Quattrocento Sans" w:asciiTheme="majorHAnsi" w:hAnsiTheme="majorHAnsi" w:cstheme="majorHAnsi"/>
+                <w:b w:val="false"/>
+              </w:rPr>
+            </w:r>
+          </w:p>
+        </w:tc>
+        <w:tc>
+          <w:tcPr>
+            <w:tcW w:w="1620" w:type="dxa"/>
+            <w:vAlign w:val="center"/>
+            <w:vMerge w:val="restart"/>
+            <w:textDirection w:val="lrTb"/>
+            <w:noWrap w:val="false"/>
+          </w:tcPr>
+          <w:p>
+            <w:pPr>
+              <w:jc w:val="left"/>
+              <w:rPr>
+                <w:rFonts w:eastAsia="Quattrocento Sans" w:asciiTheme="majorHAnsi" w:hAnsiTheme="majorHAnsi" w:cstheme="majorHAnsi"/>
+                <w:b w:val="false"/>
+              </w:rPr>
+            </w:pPr>
+            <w:r>
+              <w:rPr>
+                <w:rFonts w:eastAsia="Quattrocento Sans" w:asciiTheme="majorHAnsi" w:hAnsiTheme="majorHAnsi" w:cstheme="majorHAnsi"/>
+                <w:b w:val="false"/>
+              </w:rPr>
+            </w:r>
+            <w:r>
+              <w:rPr>
+                <w:rFonts w:eastAsia="Quattrocento Sans" w:asciiTheme="majorHAnsi" w:hAnsiTheme="majorHAnsi" w:cstheme="majorHAnsi"/>
+                <w:b w:val="false"/>
+              </w:rPr>
+            </w:r>
+          </w:p>
+        </w:tc>
+        <w:tc>
+          <w:tcPr>
+            <w:tcW w:w="1660" w:type="dxa"/>
+            <w:vAlign w:val="center"/>
+            <w:vMerge w:val="restart"/>
+            <w:textDirection w:val="lrTb"/>
+            <w:noWrap w:val="false"/>
+          </w:tcPr>
+          <w:p>
+            <w:pPr>
+              <w:jc w:val="left"/>
+              <w:rPr>
+                <w:rFonts w:eastAsia="Quattrocento Sans" w:asciiTheme="majorHAnsi" w:hAnsiTheme="majorHAnsi" w:cstheme="majorHAnsi"/>
+                <w:b w:val="false"/>
+              </w:rPr>
+            </w:pPr>
+            <w:r>
+              <w:rPr>
+                <w:rFonts w:eastAsia="Quattrocento Sans" w:asciiTheme="majorHAnsi" w:hAnsiTheme="majorHAnsi" w:cstheme="majorHAnsi"/>
+                <w:b w:val="false"/>
+              </w:rPr>
+            </w:r>
+            <w:r>
+              <w:rPr>
+                <w:rFonts w:eastAsia="Quattrocento Sans" w:asciiTheme="majorHAnsi" w:hAnsiTheme="majorHAnsi" w:cstheme="majorHAnsi"/>
+                <w:b w:val="false"/>
+              </w:rPr>
+            </w:r>
+          </w:p>
+        </w:tc>
+        <w:tc>
+          <w:tcPr>
+            <w:tcW w:w="1497" w:type="dxa"/>
+            <w:vAlign w:val="center"/>
+            <w:vMerge w:val="restart"/>
+            <w:textDirection w:val="lrTb"/>
+            <w:noWrap w:val="false"/>
+          </w:tcPr>
+          <w:p>
+            <w:pPr>
+              <w:jc w:val="left"/>
+              <w:rPr>
+                <w:rFonts w:eastAsia="Quattrocento Sans" w:asciiTheme="majorHAnsi" w:hAnsiTheme="majorHAnsi" w:cstheme="majorHAnsi"/>
+                <w:b w:val="false"/>
+              </w:rPr>
+            </w:pPr>
+            <w:r>
+              <w:rPr>
+                <w:rFonts w:eastAsia="Quattrocento Sans" w:asciiTheme="majorHAnsi" w:hAnsiTheme="majorHAnsi" w:cstheme="majorHAnsi"/>
+                <w:b w:val="false"/>
+              </w:rPr>
+            </w:r>
+            <w:r>
+              <w:rPr>
+                <w:rFonts w:eastAsia="Quattrocento Sans" w:asciiTheme="majorHAnsi" w:hAnsiTheme="majorHAnsi" w:cstheme="majorHAnsi"/>
+                <w:b w:val="false"/>
+              </w:rPr>
+            </w:r>
+          </w:p>
+        </w:tc>
+        <w:tc>
+          <w:tcPr>
+            <w:tcW w:w="1010" w:type="dxa"/>
+            <w:vAlign w:val="center"/>
+            <w:vMerge w:val="restart"/>
+            <w:textDirection w:val="lrTb"/>
+            <w:noWrap w:val="false"/>
+          </w:tcPr>
+          <w:p>
+            <w:pPr>
+              <w:jc w:val="left"/>
+              <w:rPr>
+                <w:rFonts w:eastAsia="Quattrocento Sans" w:asciiTheme="majorHAnsi" w:hAnsiTheme="majorHAnsi" w:cstheme="majorHAnsi"/>
+                <w:b w:val="false"/>
+              </w:rPr>
+            </w:pPr>
+            <w:r>
+              <w:rPr>
+                <w:rFonts w:eastAsia="Quattrocento Sans" w:asciiTheme="majorHAnsi" w:hAnsiTheme="majorHAnsi" w:cstheme="majorHAnsi"/>
+                <w:b w:val="false"/>
+              </w:rPr>
+            </w:r>
+            <w:r>
+              <w:rPr>
+                <w:rFonts w:eastAsia="Quattrocento Sans" w:asciiTheme="majorHAnsi" w:hAnsiTheme="majorHAnsi" w:cstheme="majorHAnsi"/>
+                <w:b w:val="false"/>
+              </w:rPr>
+            </w:r>
+          </w:p>
+        </w:tc>
+        <w:tc>
+          <w:tcPr>
+            <w:tcW w:w="993" w:type="dxa"/>
+            <w:vAlign w:val="center"/>
+            <w:vMerge w:val="restart"/>
+            <w:textDirection w:val="lrTb"/>
+            <w:noWrap w:val="false"/>
+          </w:tcPr>
+          <w:p>
+            <w:pPr>
+              <w:jc w:val="left"/>
+              <w:rPr>
+                <w:rFonts w:eastAsia="Quattrocento Sans" w:asciiTheme="majorHAnsi" w:hAnsiTheme="majorHAnsi" w:cstheme="majorHAnsi"/>
+                <w:b w:val="false"/>
+              </w:rPr>
+            </w:pPr>
+            <w:r>
+              <w:rPr>
+                <w:rFonts w:eastAsia="Quattrocento Sans" w:asciiTheme="majorHAnsi" w:hAnsiTheme="majorHAnsi" w:cstheme="majorHAnsi"/>
+                <w:b w:val="false"/>
+              </w:rPr>
+            </w:r>
+            <w:r>
+              <w:rPr>
+                <w:rFonts w:eastAsia="Quattrocento Sans" w:asciiTheme="majorHAnsi" w:hAnsiTheme="majorHAnsi" w:cstheme="majorHAnsi"/>
                 <w:b w:val="false"/>
               </w:rPr>
             </w:r>
@@ -14014,7 +14535,7 @@
                       <a:graphicData uri="http://schemas.openxmlformats.org/drawingml/2006/picture">
                         <pic:pic xmlns:pic="http://schemas.openxmlformats.org/drawingml/2006/picture">
                           <pic:nvPicPr>
-                            <pic:cNvPr id="6" name="image1.png" hidden="0"/>
+                            <pic:cNvPr id="4" name="image1.png" hidden="0"/>
                             <pic:cNvPicPr/>
                             <pic:nvPr isPhoto="0" userDrawn="0"/>
                           </pic:nvPicPr>
@@ -14107,7 +14628,7 @@
             <w:spacing w:lineRule="auto" w:line="240"/>
             <w:rPr>
               <w:b/>
-              <w:color w:val="FF0000"/>
+              <w:color w:val="000000" w:themeColor="text1"/>
               <w:sz w:val="24"/>
               <w:szCs w:val="24"/>
             </w:rPr>
@@ -14123,13 +14644,17 @@
           <w:r>
             <w:rPr>
               <w:b/>
-              <w:color w:val="FF0000"/>
+              <w:color w:val="000000" w:themeColor="text1"/>
               <w:sz w:val="24"/>
               <w:szCs w:val="24"/>
               <w:highlight w:val="yellow"/>
             </w:rPr>
           </w:r>
-          <w:r/>
+          <w:r>
+            <w:rPr>
+              <w:color w:val="000000" w:themeColor="text1"/>
+            </w:rPr>
+          </w:r>
         </w:p>
         <w:p>
           <w:pPr>
@@ -16265,6 +16790,108 @@
       </w:pPr>
     </w:lvl>
   </w:abstractNum>
+  <w:abstractNum w:abstractNumId="12">
+    <w:multiLevelType w:val="hybridMultilevel"/>
+    <w:lvl w:ilvl="0">
+      <w:start w:val="1"/>
+      <w:numFmt w:val="decimal"/>
+      <w:isLgl w:val="false"/>
+      <w:suff w:val="tab"/>
+      <w:lvlText w:val="%1."/>
+      <w:lvlJc w:val="right"/>
+      <w:pPr>
+        <w:ind w:left="709" w:hanging="360"/>
+      </w:pPr>
+    </w:lvl>
+    <w:lvl w:ilvl="1">
+      <w:start w:val="1"/>
+      <w:numFmt w:val="lowerLetter"/>
+      <w:isLgl w:val="false"/>
+      <w:suff w:val="tab"/>
+      <w:lvlText w:val="%2."/>
+      <w:lvlJc w:val="left"/>
+      <w:pPr>
+        <w:ind w:left="1429" w:hanging="360"/>
+      </w:pPr>
+    </w:lvl>
+    <w:lvl w:ilvl="2">
+      <w:start w:val="1"/>
+      <w:numFmt w:val="lowerRoman"/>
+      <w:isLgl w:val="false"/>
+      <w:suff w:val="tab"/>
+      <w:lvlText w:val="%3."/>
+      <w:lvlJc w:val="right"/>
+      <w:pPr>
+        <w:ind w:left="2149" w:hanging="180"/>
+      </w:pPr>
+    </w:lvl>
+    <w:lvl w:ilvl="3">
+      <w:start w:val="1"/>
+      <w:numFmt w:val="decimal"/>
+      <w:isLgl w:val="false"/>
+      <w:suff w:val="tab"/>
+      <w:lvlText w:val="%4."/>
+      <w:lvlJc w:val="left"/>
+      <w:pPr>
+        <w:ind w:left="2869" w:hanging="360"/>
+      </w:pPr>
+    </w:lvl>
+    <w:lvl w:ilvl="4">
+      <w:start w:val="1"/>
+      <w:numFmt w:val="lowerLetter"/>
+      <w:isLgl w:val="false"/>
+      <w:suff w:val="tab"/>
+      <w:lvlText w:val="%5."/>
+      <w:lvlJc w:val="left"/>
+      <w:pPr>
+        <w:ind w:left="3589" w:hanging="360"/>
+      </w:pPr>
+    </w:lvl>
+    <w:lvl w:ilvl="5">
+      <w:start w:val="1"/>
+      <w:numFmt w:val="lowerRoman"/>
+      <w:isLgl w:val="false"/>
+      <w:suff w:val="tab"/>
+      <w:lvlText w:val="%6."/>
+      <w:lvlJc w:val="right"/>
+      <w:pPr>
+        <w:ind w:left="4309" w:hanging="180"/>
+      </w:pPr>
+    </w:lvl>
+    <w:lvl w:ilvl="6">
+      <w:start w:val="1"/>
+      <w:numFmt w:val="decimal"/>
+      <w:isLgl w:val="false"/>
+      <w:suff w:val="tab"/>
+      <w:lvlText w:val="%7."/>
+      <w:lvlJc w:val="left"/>
+      <w:pPr>
+        <w:ind w:left="5029" w:hanging="360"/>
+      </w:pPr>
+    </w:lvl>
+    <w:lvl w:ilvl="7">
+      <w:start w:val="1"/>
+      <w:numFmt w:val="lowerLetter"/>
+      <w:isLgl w:val="false"/>
+      <w:suff w:val="tab"/>
+      <w:lvlText w:val="%8."/>
+      <w:lvlJc w:val="left"/>
+      <w:pPr>
+        <w:ind w:left="5749" w:hanging="360"/>
+      </w:pPr>
+    </w:lvl>
+    <w:lvl w:ilvl="8">
+      <w:start w:val="1"/>
+      <w:numFmt w:val="lowerRoman"/>
+      <w:isLgl w:val="false"/>
+      <w:suff w:val="tab"/>
+      <w:lvlText w:val="%9."/>
+      <w:lvlJc w:val="right"/>
+      <w:pPr>
+        <w:ind w:left="6469" w:hanging="180"/>
+      </w:pPr>
+    </w:lvl>
+  </w:abstractNum>
   <w:num w:numId="1">
     <w:abstractNumId w:val="2"/>
   </w:num>
@@ -16300,6 +16927,9 @@
   </w:num>
   <w:num w:numId="12">
     <w:abstractNumId w:val="11"/>
+  </w:num>
+  <w:num w:numId="13">
+    <w:abstractNumId w:val="12"/>
   </w:num>
 </w:numbering>
 </file>

</xml_diff>

<commit_message>
bab regresi, integrasi numerik, turunan numerik
</commit_message>
<xml_diff>
--- a/syl/TE201406_-_Metode_Numerik_RPS.docx
+++ b/syl/TE201406_-_Metode_Numerik_RPS.docx
@@ -6832,6 +6832,7 @@
                 <w:sz w:val="16"/>
                 <w:szCs w:val="16"/>
               </w:rPr>
+              <w:t>Mahasiswa mampu menganalisis hasi regresi</w:t>
             </w:r>
           </w:p>
         </w:tc>
@@ -6849,19 +6850,39 @@
             <w:pPr>
               <w:pStyle w:val="TableContents"/>
               <w:widowControl w:val="false"/>
-              <w:spacing w:before="0" w:after="200"/>
-              <w:rPr>
-                <w:rFonts w:eastAsia="Quattrocento Sans"/>
-                <w:sz w:val="16"/>
-                <w:szCs w:val="16"/>
-              </w:rPr>
-            </w:pPr>
-            <w:r>
-              <w:rPr>
-                <w:rFonts w:eastAsia="Quattrocento Sans"/>
-                <w:sz w:val="16"/>
-                <w:szCs w:val="16"/>
-              </w:rPr>
+              <w:rPr>
+                <w:rFonts w:eastAsia="Quattrocento Sans"/>
+                <w:sz w:val="16"/>
+                <w:szCs w:val="16"/>
+              </w:rPr>
+            </w:pPr>
+            <w:r>
+              <w:rPr>
+                <w:rFonts w:eastAsia="Quattrocento Sans"/>
+                <w:sz w:val="16"/>
+                <w:szCs w:val="16"/>
+              </w:rPr>
+              <w:t>Regresi L:inier</w:t>
+            </w:r>
+          </w:p>
+          <w:p>
+            <w:pPr>
+              <w:pStyle w:val="TableContents"/>
+              <w:widowControl w:val="false"/>
+              <w:spacing w:before="0" w:after="200"/>
+              <w:rPr>
+                <w:rFonts w:eastAsia="Quattrocento Sans"/>
+                <w:sz w:val="16"/>
+                <w:szCs w:val="16"/>
+              </w:rPr>
+            </w:pPr>
+            <w:r>
+              <w:rPr>
+                <w:rFonts w:eastAsia="Quattrocento Sans"/>
+                <w:sz w:val="16"/>
+                <w:szCs w:val="16"/>
+              </w:rPr>
+              <w:t>Linierisasi</w:t>
             </w:r>
           </w:p>
         </w:tc>
@@ -7345,6 +7366,7 @@
                 <w:sz w:val="16"/>
                 <w:szCs w:val="16"/>
               </w:rPr>
+              <w:t>Mahasiswa mampu menganalisis hasil integrasi secara numerik</w:t>
             </w:r>
           </w:p>
         </w:tc>
@@ -7362,19 +7384,58 @@
             <w:pPr>
               <w:pStyle w:val="TableContents"/>
               <w:widowControl w:val="false"/>
-              <w:spacing w:before="0" w:after="200"/>
-              <w:rPr>
-                <w:rFonts w:eastAsia="Quattrocento Sans"/>
-                <w:sz w:val="16"/>
-                <w:szCs w:val="16"/>
-              </w:rPr>
-            </w:pPr>
-            <w:r>
-              <w:rPr>
-                <w:rFonts w:eastAsia="Quattrocento Sans"/>
-                <w:sz w:val="16"/>
-                <w:szCs w:val="16"/>
-              </w:rPr>
+              <w:rPr>
+                <w:rFonts w:eastAsia="Quattrocento Sans"/>
+                <w:sz w:val="16"/>
+                <w:szCs w:val="16"/>
+              </w:rPr>
+            </w:pPr>
+            <w:r>
+              <w:rPr>
+                <w:rFonts w:eastAsia="Quattrocento Sans"/>
+                <w:sz w:val="16"/>
+                <w:szCs w:val="16"/>
+              </w:rPr>
+              <w:t>Metode Pias</w:t>
+            </w:r>
+          </w:p>
+          <w:p>
+            <w:pPr>
+              <w:pStyle w:val="TableContents"/>
+              <w:widowControl w:val="false"/>
+              <w:rPr>
+                <w:rFonts w:eastAsia="Quattrocento Sans"/>
+                <w:sz w:val="16"/>
+                <w:szCs w:val="16"/>
+              </w:rPr>
+            </w:pPr>
+            <w:r>
+              <w:rPr>
+                <w:rFonts w:eastAsia="Quattrocento Sans"/>
+                <w:sz w:val="16"/>
+                <w:szCs w:val="16"/>
+              </w:rPr>
+              <w:t>Metode Newton-Cotes</w:t>
+            </w:r>
+          </w:p>
+          <w:p>
+            <w:pPr>
+              <w:pStyle w:val="TableContents"/>
+              <w:widowControl w:val="false"/>
+              <w:spacing w:before="0" w:after="200"/>
+              <w:rPr>
+                <w:rFonts w:eastAsia="Quattrocento Sans"/>
+                <w:sz w:val="16"/>
+                <w:szCs w:val="16"/>
+              </w:rPr>
+            </w:pPr>
+            <w:r>
+              <w:rPr>
+                <w:rFonts w:eastAsia="Quattrocento Sans"/>
+                <w:sz w:val="16"/>
+                <w:szCs w:val="16"/>
+              </w:rPr>
+              <w:t>Metode Kuadratur Gauss</w:t>
             </w:r>
           </w:p>
         </w:tc>
@@ -7858,6 +7919,7 @@
                 <w:sz w:val="16"/>
                 <w:szCs w:val="16"/>
               </w:rPr>
+              <w:t>Mahasiswa mampu menganalisis hasil turunan secara numerik</w:t>
             </w:r>
           </w:p>
         </w:tc>
@@ -7875,19 +7937,58 @@
             <w:pPr>
               <w:pStyle w:val="TableContents"/>
               <w:widowControl w:val="false"/>
-              <w:spacing w:before="0" w:after="200"/>
-              <w:rPr>
-                <w:rFonts w:eastAsia="Quattrocento Sans"/>
-                <w:sz w:val="16"/>
-                <w:szCs w:val="16"/>
-              </w:rPr>
-            </w:pPr>
-            <w:r>
-              <w:rPr>
-                <w:rFonts w:eastAsia="Quattrocento Sans"/>
-                <w:sz w:val="16"/>
-                <w:szCs w:val="16"/>
-              </w:rPr>
+              <w:rPr>
+                <w:rFonts w:eastAsia="Quattrocento Sans"/>
+                <w:sz w:val="16"/>
+                <w:szCs w:val="16"/>
+              </w:rPr>
+            </w:pPr>
+            <w:r>
+              <w:rPr>
+                <w:rFonts w:eastAsia="Quattrocento Sans"/>
+                <w:sz w:val="16"/>
+                <w:szCs w:val="16"/>
+              </w:rPr>
+              <w:t>Metode hampiran selisih maju</w:t>
+            </w:r>
+          </w:p>
+          <w:p>
+            <w:pPr>
+              <w:pStyle w:val="TableContents"/>
+              <w:widowControl w:val="false"/>
+              <w:rPr>
+                <w:rFonts w:eastAsia="Quattrocento Sans"/>
+                <w:sz w:val="16"/>
+                <w:szCs w:val="16"/>
+              </w:rPr>
+            </w:pPr>
+            <w:r>
+              <w:rPr>
+                <w:rFonts w:eastAsia="Quattrocento Sans"/>
+                <w:sz w:val="16"/>
+                <w:szCs w:val="16"/>
+              </w:rPr>
+              <w:t>Metode hampiran selisih mundur</w:t>
+            </w:r>
+          </w:p>
+          <w:p>
+            <w:pPr>
+              <w:pStyle w:val="TableContents"/>
+              <w:widowControl w:val="false"/>
+              <w:spacing w:before="0" w:after="200"/>
+              <w:rPr>
+                <w:rFonts w:eastAsia="Quattrocento Sans"/>
+                <w:sz w:val="16"/>
+                <w:szCs w:val="16"/>
+              </w:rPr>
+            </w:pPr>
+            <w:r>
+              <w:rPr>
+                <w:rFonts w:eastAsia="Quattrocento Sans"/>
+                <w:sz w:val="16"/>
+                <w:szCs w:val="16"/>
+              </w:rPr>
+              <w:t>Metode hampiran selisih pusat</w:t>
             </w:r>
           </w:p>
         </w:tc>

</xml_diff>